<commit_message>
created class diagram and updated the architecture document
</commit_message>
<xml_diff>
--- a/architekturdokumentation_client_florian_moser_sven_zioerjen_infw2017a.docx
+++ b/architekturdokumentation_client_florian_moser_sven_zioerjen_infw2017a.docx
@@ -2,9 +2,11 @@
 <file path=word/document.xml><?xml version="1.0" encoding="utf-8"?>
 <w:document xmlns:wpc="http://schemas.microsoft.com/office/word/2010/wordprocessingCanvas" xmlns:cx="http://schemas.microsoft.com/office/drawing/2014/chartex" xmlns:cx1="http://schemas.microsoft.com/office/drawing/2015/9/8/chartex" xmlns:cx2="http://schemas.microsoft.com/office/drawing/2015/10/21/chartex" xmlns:cx3="http://schemas.microsoft.com/office/drawing/2016/5/9/chartex" xmlns:cx4="http://schemas.microsoft.com/office/drawing/2016/5/10/chartex" xmlns:cx5="http://schemas.microsoft.com/office/drawing/2016/5/11/chartex" xmlns:cx6="http://schemas.microsoft.com/office/drawing/2016/5/12/chartex" xmlns:cx7="http://schemas.microsoft.com/office/drawing/2016/5/13/chartex" xmlns:cx8="http://schemas.microsoft.com/office/drawing/2016/5/14/chartex" xmlns:mc="http://schemas.openxmlformats.org/markup-compatibility/2006" xmlns:aink="http://schemas.microsoft.com/office/drawing/2016/ink" xmlns:am3d="http://schemas.microsoft.com/office/drawing/2017/model3d" xmlns:o="urn:schemas-microsoft-com:office:office" xmlns:r="http://schemas.openxmlformats.org/officeDocument/2006/relationships" xmlns:m="http://schemas.openxmlformats.org/officeDocument/2006/math" xmlns:v="urn:schemas-microsoft-com:vml" xmlns:wp14="http://schemas.microsoft.com/office/word/2010/wordprocessingDrawing" xmlns:wp="http://schemas.openxmlformats.org/drawingml/2006/wordprocessingDrawing" xmlns:w10="urn:schemas-microsoft-com:office:word" xmlns:w="http://schemas.openxmlformats.org/wordprocessingml/2006/main" xmlns:w14="http://schemas.microsoft.com/office/word/2010/wordml" xmlns:w15="http://schemas.microsoft.com/office/word/2012/wordml" xmlns:w16cid="http://schemas.microsoft.com/office/word/2016/wordml/cid" xmlns:w16se="http://schemas.microsoft.com/office/word/2015/wordml/symex" xmlns:wpg="http://schemas.microsoft.com/office/word/2010/wordprocessingGroup" xmlns:wpi="http://schemas.microsoft.com/office/word/2010/wordprocessingInk" xmlns:wne="http://schemas.microsoft.com/office/word/2006/wordml" xmlns:wps="http://schemas.microsoft.com/office/word/2010/wordprocessingShape" mc:Ignorable="w14 w15 w16se w16cid wp14">
   <w:body>
+    <w:bookmarkStart w:id="0" w:name="_GoBack" w:displacedByCustomXml="next"/>
+    <w:bookmarkEnd w:id="0" w:displacedByCustomXml="next"/>
     <w:sdt>
       <w:sdtPr>
-        <w:id w:val="1828702655"/>
+        <w:id w:val="-772778641"/>
         <w:docPartObj>
           <w:docPartGallery w:val="Cover Pages"/>
           <w:docPartUnique/>
@@ -20,7 +22,7 @@
             <mc:AlternateContent>
               <mc:Choice Requires="wpg">
                 <w:drawing>
-                  <wp:anchor distT="0" distB="0" distL="114300" distR="114300" simplePos="0" relativeHeight="251667968" behindDoc="1" locked="0" layoutInCell="1" allowOverlap="1" wp14:anchorId="7A2EEDA0" wp14:editId="23AD2306">
+                  <wp:anchor distT="0" distB="0" distL="114300" distR="114300" simplePos="0" relativeHeight="251659264" behindDoc="1" locked="0" layoutInCell="1" allowOverlap="1" wp14:anchorId="3064FDF4" wp14:editId="2D6F356F">
                     <wp:simplePos x="0" y="0"/>
                     <wp:positionH relativeFrom="page">
                       <wp:align>center</wp:align>
@@ -29,7 +31,7 @@
                       <wp:align>center</wp:align>
                     </wp:positionV>
                     <wp:extent cx="6852920" cy="9142730"/>
-                    <wp:effectExtent l="0" t="0" r="2540" b="133985"/>
+                    <wp:effectExtent l="0" t="0" r="0" b="99695"/>
                     <wp:wrapNone/>
                     <wp:docPr id="119" name="Gruppe 119"/>
                     <wp:cNvGraphicFramePr/>
@@ -152,51 +154,11 @@
                                           <w:sz w:val="32"/>
                                           <w:szCs w:val="32"/>
                                         </w:rPr>
-                                        <w:t xml:space="preserve">Florian Moser, </w:t>
-                                      </w:r>
-                                      <w:r>
-                                        <w:rPr>
-                                          <w:color w:val="FFFFFF" w:themeColor="background1"/>
-                                          <w:sz w:val="32"/>
-                                          <w:szCs w:val="32"/>
-                                        </w:rPr>
-                                        <w:t>Sven Ziörjen</w:t>
+                                        <w:t>Florian Moser, Sven Ziörjen</w:t>
                                       </w:r>
                                     </w:p>
                                   </w:sdtContent>
                                 </w:sdt>
-                                <w:p>
-                                  <w:pPr>
-                                    <w:pStyle w:val="KeinLeerraum"/>
-                                    <w:rPr>
-                                      <w:caps/>
-                                      <w:color w:val="FFFFFF" w:themeColor="background1"/>
-                                    </w:rPr>
-                                  </w:pPr>
-                                  <w:sdt>
-                                    <w:sdtPr>
-                                      <w:rPr>
-                                        <w:caps/>
-                                        <w:color w:val="FFFFFF" w:themeColor="background1"/>
-                                      </w:rPr>
-                                      <w:alias w:val="Firma"/>
-                                      <w:tag w:val=""/>
-                                      <w:id w:val="922067218"/>
-                                      <w:dataBinding w:prefixMappings="xmlns:ns0='http://schemas.openxmlformats.org/officeDocument/2006/extended-properties' " w:xpath="/ns0:Properties[1]/ns0:Company[1]" w:storeItemID="{6668398D-A668-4E3E-A5EB-62B293D839F1}"/>
-                                      <w:text/>
-                                    </w:sdtPr>
-                                    <w:sdtEndPr/>
-                                    <w:sdtContent>
-                                      <w:r>
-                                        <w:rPr>
-                                          <w:caps/>
-                                          <w:color w:val="FFFFFF" w:themeColor="background1"/>
-                                        </w:rPr>
-                                        <w:t>Modul 326 – objektorientiert entwerfen und implementieren</w:t>
-                                      </w:r>
-                                    </w:sdtContent>
-                                  </w:sdt>
-                                </w:p>
                                 <w:p>
                                   <w:pPr>
                                     <w:pStyle w:val="KeinLeerraum"/>
@@ -210,7 +172,7 @@
                                       <w:caps/>
                                       <w:color w:val="FFFFFF" w:themeColor="background1"/>
                                     </w:rPr>
-                                    <w:t>infw2017a</w:t>
+                                    <w:t>Modul 326 – objektorientiert entwerfen und implementieren</w:t>
                                   </w:r>
                                 </w:p>
                                 <w:p>
@@ -226,51 +188,7 @@
                                       <w:caps/>
                                       <w:color w:val="FFFFFF" w:themeColor="background1"/>
                                     </w:rPr>
-                                    <w:t xml:space="preserve">Version </w:t>
-                                  </w:r>
-                                  <w:r>
-                                    <w:rPr>
-                                      <w:caps/>
-                                      <w:color w:val="FFFFFF" w:themeColor="background1"/>
-                                    </w:rPr>
-                                    <w:t>1</w:t>
-                                  </w:r>
-                                  <w:r>
-                                    <w:rPr>
-                                      <w:caps/>
-                                      <w:color w:val="FFFFFF" w:themeColor="background1"/>
-                                    </w:rPr>
-                                    <w:t>.0</w:t>
-                                  </w:r>
-                                </w:p>
-                                <w:p>
-                                  <w:pPr>
-                                    <w:pStyle w:val="KeinLeerraum"/>
-                                    <w:rPr>
-                                      <w:caps/>
-                                      <w:color w:val="FFFFFF" w:themeColor="background1"/>
-                                    </w:rPr>
-                                  </w:pPr>
-                                  <w:r>
-                                    <w:rPr>
-                                      <w:caps/>
-                                      <w:color w:val="FFFFFF" w:themeColor="background1"/>
-                                    </w:rPr>
-                                    <w:t>0</w:t>
-                                  </w:r>
-                                  <w:r>
-                                    <w:rPr>
-                                      <w:caps/>
-                                      <w:color w:val="FFFFFF" w:themeColor="background1"/>
-                                    </w:rPr>
-                                    <w:t>6</w:t>
-                                  </w:r>
-                                  <w:r>
-                                    <w:rPr>
-                                      <w:caps/>
-                                      <w:color w:val="FFFFFF" w:themeColor="background1"/>
-                                    </w:rPr>
-                                    <w:t>.12.2018</w:t>
+                                    <w:t>infw2017a | Version 1.0 | 10.12.2018</w:t>
                                   </w:r>
                                 </w:p>
                               </w:txbxContent>
@@ -320,7 +238,7 @@
                                     <w:rPr>
                                       <w:rFonts w:asciiTheme="majorHAnsi" w:eastAsiaTheme="majorEastAsia" w:hAnsiTheme="majorHAnsi" w:cstheme="majorBidi"/>
                                       <w:color w:val="595959" w:themeColor="text1" w:themeTint="A6"/>
-                                      <w:sz w:val="72"/>
+                                      <w:sz w:val="108"/>
                                       <w:szCs w:val="108"/>
                                     </w:rPr>
                                     <w:alias w:val="Titel"/>
@@ -340,7 +258,7 @@
                                         <w:rPr>
                                           <w:rFonts w:asciiTheme="majorHAnsi" w:eastAsiaTheme="majorEastAsia" w:hAnsiTheme="majorHAnsi" w:cstheme="majorBidi"/>
                                           <w:color w:val="595959" w:themeColor="text1" w:themeTint="A6"/>
-                                          <w:sz w:val="96"/>
+                                          <w:sz w:val="108"/>
                                           <w:szCs w:val="108"/>
                                         </w:rPr>
                                       </w:pPr>
@@ -348,7 +266,7 @@
                                         <w:rPr>
                                           <w:rFonts w:asciiTheme="majorHAnsi" w:eastAsiaTheme="majorEastAsia" w:hAnsiTheme="majorHAnsi" w:cstheme="majorBidi"/>
                                           <w:color w:val="595959" w:themeColor="text1" w:themeTint="A6"/>
-                                          <w:sz w:val="72"/>
+                                          <w:sz w:val="108"/>
                                           <w:szCs w:val="108"/>
                                         </w:rPr>
                                         <w:t>Architekturdokumentation</w:t>
@@ -418,7 +336,7 @@
               </mc:Choice>
               <mc:Fallback>
                 <w:pict>
-                  <v:group w14:anchorId="7A2EEDA0" id="Gruppe 119" o:spid="_x0000_s1026" style="position:absolute;margin-left:0;margin-top:0;width:539.6pt;height:719.9pt;z-index:-251648512;mso-width-percent:882;mso-height-percent:909;mso-position-horizontal:center;mso-position-horizontal-relative:page;mso-position-vertical:center;mso-position-vertical-relative:page;mso-width-percent:882;mso-height-percent:909" coordsize="68580,92717" o:gfxdata="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">
+                  <v:group w14:anchorId="3064FDF4" id="Gruppe 119" o:spid="_x0000_s1026" style="position:absolute;margin-left:0;margin-top:0;width:539.6pt;height:719.9pt;z-index:-251657216;mso-width-percent:882;mso-height-percent:909;mso-position-horizontal:center;mso-position-horizontal-relative:page;mso-position-vertical:center;mso-position-vertical-relative:page;mso-width-percent:882;mso-height-percent:909" coordsize="68580,92717" o:gfxdata="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">
                     <v:rect id="Rechteck 120" o:spid="_x0000_s1027" style="position:absolute;top:73152;width:68580;height:1431;visibility:visible;mso-wrap-style:square;v-text-anchor:middle" o:gfxdata="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" fillcolor="#4472c4 [3204]" stroked="f" strokeweight="1pt"/>
                     <v:rect id="Rechteck 121" o:spid="_x0000_s1028" style="position:absolute;top:74390;width:68580;height:18327;visibility:visible;mso-wrap-style:square;v-text-anchor:bottom" o:gfxdata="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" fillcolor="#ed7d31 [3205]" stroked="f" strokeweight="1pt">
                       <v:textbox inset="36pt,14.4pt,36pt,36pt">
@@ -453,51 +371,11 @@
                                     <w:sz w:val="32"/>
                                     <w:szCs w:val="32"/>
                                   </w:rPr>
-                                  <w:t xml:space="preserve">Florian Moser, </w:t>
-                                </w:r>
-                                <w:r>
-                                  <w:rPr>
-                                    <w:color w:val="FFFFFF" w:themeColor="background1"/>
-                                    <w:sz w:val="32"/>
-                                    <w:szCs w:val="32"/>
-                                  </w:rPr>
-                                  <w:t>Sven Ziörjen</w:t>
+                                  <w:t>Florian Moser, Sven Ziörjen</w:t>
                                 </w:r>
                               </w:p>
                             </w:sdtContent>
                           </w:sdt>
-                          <w:p>
-                            <w:pPr>
-                              <w:pStyle w:val="KeinLeerraum"/>
-                              <w:rPr>
-                                <w:caps/>
-                                <w:color w:val="FFFFFF" w:themeColor="background1"/>
-                              </w:rPr>
-                            </w:pPr>
-                            <w:sdt>
-                              <w:sdtPr>
-                                <w:rPr>
-                                  <w:caps/>
-                                  <w:color w:val="FFFFFF" w:themeColor="background1"/>
-                                </w:rPr>
-                                <w:alias w:val="Firma"/>
-                                <w:tag w:val=""/>
-                                <w:id w:val="922067218"/>
-                                <w:dataBinding w:prefixMappings="xmlns:ns0='http://schemas.openxmlformats.org/officeDocument/2006/extended-properties' " w:xpath="/ns0:Properties[1]/ns0:Company[1]" w:storeItemID="{6668398D-A668-4E3E-A5EB-62B293D839F1}"/>
-                                <w:text/>
-                              </w:sdtPr>
-                              <w:sdtEndPr/>
-                              <w:sdtContent>
-                                <w:r>
-                                  <w:rPr>
-                                    <w:caps/>
-                                    <w:color w:val="FFFFFF" w:themeColor="background1"/>
-                                  </w:rPr>
-                                  <w:t>Modul 326 – objektorientiert entwerfen und implementieren</w:t>
-                                </w:r>
-                              </w:sdtContent>
-                            </w:sdt>
-                          </w:p>
                           <w:p>
                             <w:pPr>
                               <w:pStyle w:val="KeinLeerraum"/>
@@ -511,7 +389,7 @@
                                 <w:caps/>
                                 <w:color w:val="FFFFFF" w:themeColor="background1"/>
                               </w:rPr>
-                              <w:t>infw2017a</w:t>
+                              <w:t>Modul 326 – objektorientiert entwerfen und implementieren</w:t>
                             </w:r>
                           </w:p>
                           <w:p>
@@ -527,51 +405,7 @@
                                 <w:caps/>
                                 <w:color w:val="FFFFFF" w:themeColor="background1"/>
                               </w:rPr>
-                              <w:t xml:space="preserve">Version </w:t>
-                            </w:r>
-                            <w:r>
-                              <w:rPr>
-                                <w:caps/>
-                                <w:color w:val="FFFFFF" w:themeColor="background1"/>
-                              </w:rPr>
-                              <w:t>1</w:t>
-                            </w:r>
-                            <w:r>
-                              <w:rPr>
-                                <w:caps/>
-                                <w:color w:val="FFFFFF" w:themeColor="background1"/>
-                              </w:rPr>
-                              <w:t>.0</w:t>
-                            </w:r>
-                          </w:p>
-                          <w:p>
-                            <w:pPr>
-                              <w:pStyle w:val="KeinLeerraum"/>
-                              <w:rPr>
-                                <w:caps/>
-                                <w:color w:val="FFFFFF" w:themeColor="background1"/>
-                              </w:rPr>
-                            </w:pPr>
-                            <w:r>
-                              <w:rPr>
-                                <w:caps/>
-                                <w:color w:val="FFFFFF" w:themeColor="background1"/>
-                              </w:rPr>
-                              <w:t>0</w:t>
-                            </w:r>
-                            <w:r>
-                              <w:rPr>
-                                <w:caps/>
-                                <w:color w:val="FFFFFF" w:themeColor="background1"/>
-                              </w:rPr>
-                              <w:t>6</w:t>
-                            </w:r>
-                            <w:r>
-                              <w:rPr>
-                                <w:caps/>
-                                <w:color w:val="FFFFFF" w:themeColor="background1"/>
-                              </w:rPr>
-                              <w:t>.12.2018</w:t>
+                              <w:t>infw2017a | Version 1.0 | 10.12.2018</w:t>
                             </w:r>
                           </w:p>
                         </w:txbxContent>
@@ -589,7 +423,7 @@
                               <w:rPr>
                                 <w:rFonts w:asciiTheme="majorHAnsi" w:eastAsiaTheme="majorEastAsia" w:hAnsiTheme="majorHAnsi" w:cstheme="majorBidi"/>
                                 <w:color w:val="595959" w:themeColor="text1" w:themeTint="A6"/>
-                                <w:sz w:val="72"/>
+                                <w:sz w:val="108"/>
                                 <w:szCs w:val="108"/>
                               </w:rPr>
                               <w:alias w:val="Titel"/>
@@ -609,7 +443,7 @@
                                   <w:rPr>
                                     <w:rFonts w:asciiTheme="majorHAnsi" w:eastAsiaTheme="majorEastAsia" w:hAnsiTheme="majorHAnsi" w:cstheme="majorBidi"/>
                                     <w:color w:val="595959" w:themeColor="text1" w:themeTint="A6"/>
-                                    <w:sz w:val="96"/>
+                                    <w:sz w:val="108"/>
                                     <w:szCs w:val="108"/>
                                   </w:rPr>
                                 </w:pPr>
@@ -617,7 +451,7 @@
                                   <w:rPr>
                                     <w:rFonts w:asciiTheme="majorHAnsi" w:eastAsiaTheme="majorEastAsia" w:hAnsiTheme="majorHAnsi" w:cstheme="majorBidi"/>
                                     <w:color w:val="595959" w:themeColor="text1" w:themeTint="A6"/>
-                                    <w:sz w:val="72"/>
+                                    <w:sz w:val="108"/>
                                     <w:szCs w:val="108"/>
                                   </w:rPr>
                                   <w:t>Architekturdokumentation</w:t>
@@ -675,15 +509,6 @@
           </w:r>
         </w:p>
         <w:p>
-          <w:pPr>
-            <w:spacing w:line="259" w:lineRule="auto"/>
-            <w:rPr>
-              <w:rFonts w:asciiTheme="majorHAnsi" w:eastAsiaTheme="majorEastAsia" w:hAnsiTheme="majorHAnsi" w:cstheme="majorBidi"/>
-              <w:color w:val="2F5496" w:themeColor="accent1" w:themeShade="BF"/>
-              <w:sz w:val="32"/>
-              <w:szCs w:val="32"/>
-            </w:rPr>
-          </w:pPr>
           <w:r>
             <w:br w:type="page"/>
           </w:r>
@@ -699,7 +524,7 @@
           <w:szCs w:val="22"/>
           <w:lang w:val="de-DE" w:eastAsia="en-US"/>
         </w:rPr>
-        <w:id w:val="2016881792"/>
+        <w:id w:val="-507212422"/>
         <w:docPartObj>
           <w:docPartGallery w:val="Table of Contents"/>
           <w:docPartUnique/>
@@ -728,12 +553,10 @@
             <w:pStyle w:val="Verzeichnis1"/>
             <w:tabs>
               <w:tab w:val="left" w:pos="440"/>
-              <w:tab w:val="right" w:leader="dot" w:pos="9062"/>
+              <w:tab w:val="right" w:leader="dot" w:pos="14277"/>
             </w:tabs>
             <w:rPr>
-              <w:rFonts w:eastAsiaTheme="minorEastAsia"/>
               <w:noProof/>
-              <w:lang w:eastAsia="de-CH"/>
             </w:rPr>
           </w:pPr>
           <w:r>
@@ -760,7 +583,7 @@
             </w:rPr>
             <w:fldChar w:fldCharType="separate"/>
           </w:r>
-          <w:hyperlink w:anchor="_Toc531842931" w:history="1">
+          <w:hyperlink w:anchor="_Toc532231046" w:history="1">
             <w:r>
               <w:rPr>
                 <w:rStyle w:val="Hyperlink"/>
@@ -770,9 +593,7 @@
             </w:r>
             <w:r>
               <w:rPr>
-                <w:rFonts w:eastAsiaTheme="minorEastAsia"/>
-                <w:noProof/>
-                <w:lang w:eastAsia="de-CH"/>
+                <w:noProof/>
               </w:rPr>
               <w:tab/>
             </w:r>
@@ -790,8 +611,6 @@
               </w:rPr>
               <w:tab/>
             </w:r>
-            <w:bookmarkStart w:id="0" w:name="_GoBack"/>
-            <w:bookmarkEnd w:id="0"/>
             <w:r>
               <w:rPr>
                 <w:noProof/>
@@ -804,7 +623,7 @@
                 <w:noProof/>
                 <w:webHidden/>
               </w:rPr>
-              <w:instrText xml:space="preserve"> PAGEREF _Toc531842931 \h </w:instrText>
+              <w:instrText xml:space="preserve"> PAGEREF _Toc532231046 \h </w:instrText>
             </w:r>
             <w:r>
               <w:rPr>
@@ -839,58 +658,40 @@
           <w:pPr>
             <w:pStyle w:val="Verzeichnis1"/>
             <w:tabs>
-              <w:tab w:val="left" w:pos="440"/>
-              <w:tab w:val="right" w:leader="dot" w:pos="9062"/>
+              <w:tab w:val="right" w:leader="dot" w:pos="14277"/>
             </w:tabs>
             <w:rPr>
-              <w:rFonts w:eastAsiaTheme="minorEastAsia"/>
               <w:noProof/>
-              <w:lang w:eastAsia="de-CH"/>
             </w:rPr>
           </w:pPr>
-          <w:hyperlink w:anchor="_Toc531842932" w:history="1">
+          <w:hyperlink w:anchor="_Toc532231047" w:history="1">
             <w:r>
               <w:rPr>
                 <w:rStyle w:val="Hyperlink"/>
                 <w:noProof/>
               </w:rPr>
-              <w:t>2</w:t>
-            </w:r>
-            <w:r>
-              <w:rPr>
-                <w:rFonts w:eastAsiaTheme="minorEastAsia"/>
-                <w:noProof/>
-                <w:lang w:eastAsia="de-CH"/>
+              <w:t>Klassendiagramm</w:t>
+            </w:r>
+            <w:r>
+              <w:rPr>
+                <w:noProof/>
+                <w:webHidden/>
               </w:rPr>
               <w:tab/>
             </w:r>
             <w:r>
               <w:rPr>
-                <w:rStyle w:val="Hyperlink"/>
-                <w:noProof/>
-              </w:rPr>
-              <w:t>Klassendiagramm</w:t>
-            </w:r>
-            <w:r>
-              <w:rPr>
                 <w:noProof/>
                 <w:webHidden/>
               </w:rPr>
-              <w:tab/>
+              <w:fldChar w:fldCharType="begin"/>
             </w:r>
             <w:r>
               <w:rPr>
                 <w:noProof/>
                 <w:webHidden/>
               </w:rPr>
-              <w:fldChar w:fldCharType="begin"/>
-            </w:r>
-            <w:r>
-              <w:rPr>
-                <w:noProof/>
-                <w:webHidden/>
-              </w:rPr>
-              <w:instrText xml:space="preserve"> PAGEREF _Toc531842932 \h </w:instrText>
+              <w:instrText xml:space="preserve"> PAGEREF _Toc532231047 \h </w:instrText>
             </w:r>
             <w:r>
               <w:rPr>
@@ -925,58 +726,40 @@
           <w:pPr>
             <w:pStyle w:val="Verzeichnis1"/>
             <w:tabs>
-              <w:tab w:val="left" w:pos="440"/>
-              <w:tab w:val="right" w:leader="dot" w:pos="9062"/>
+              <w:tab w:val="right" w:leader="dot" w:pos="14277"/>
             </w:tabs>
             <w:rPr>
-              <w:rFonts w:eastAsiaTheme="minorEastAsia"/>
               <w:noProof/>
-              <w:lang w:eastAsia="de-CH"/>
             </w:rPr>
           </w:pPr>
-          <w:hyperlink w:anchor="_Toc531842933" w:history="1">
+          <w:hyperlink w:anchor="_Toc532231048" w:history="1">
             <w:r>
               <w:rPr>
                 <w:rStyle w:val="Hyperlink"/>
                 <w:noProof/>
               </w:rPr>
-              <w:t>3</w:t>
-            </w:r>
-            <w:r>
-              <w:rPr>
-                <w:rFonts w:eastAsiaTheme="minorEastAsia"/>
-                <w:noProof/>
-                <w:lang w:eastAsia="de-CH"/>
+              <w:t>Sequenzdiagramme</w:t>
+            </w:r>
+            <w:r>
+              <w:rPr>
+                <w:noProof/>
+                <w:webHidden/>
               </w:rPr>
               <w:tab/>
             </w:r>
             <w:r>
               <w:rPr>
-                <w:rStyle w:val="Hyperlink"/>
-                <w:noProof/>
-              </w:rPr>
-              <w:t>Sequenzdiagramme</w:t>
-            </w:r>
-            <w:r>
-              <w:rPr>
                 <w:noProof/>
                 <w:webHidden/>
               </w:rPr>
-              <w:tab/>
+              <w:fldChar w:fldCharType="begin"/>
             </w:r>
             <w:r>
               <w:rPr>
                 <w:noProof/>
                 <w:webHidden/>
               </w:rPr>
-              <w:fldChar w:fldCharType="begin"/>
-            </w:r>
-            <w:r>
-              <w:rPr>
-                <w:noProof/>
-                <w:webHidden/>
-              </w:rPr>
-              <w:instrText xml:space="preserve"> PAGEREF _Toc531842933 \h </w:instrText>
+              <w:instrText xml:space="preserve"> PAGEREF _Toc532231048 \h </w:instrText>
             </w:r>
             <w:r>
               <w:rPr>
@@ -1011,58 +794,40 @@
           <w:pPr>
             <w:pStyle w:val="Verzeichnis2"/>
             <w:tabs>
-              <w:tab w:val="left" w:pos="880"/>
-              <w:tab w:val="right" w:leader="dot" w:pos="9062"/>
+              <w:tab w:val="right" w:leader="dot" w:pos="14277"/>
             </w:tabs>
             <w:rPr>
-              <w:rFonts w:eastAsiaTheme="minorEastAsia"/>
               <w:noProof/>
-              <w:lang w:eastAsia="de-CH"/>
             </w:rPr>
           </w:pPr>
-          <w:hyperlink w:anchor="_Toc531842934" w:history="1">
+          <w:hyperlink w:anchor="_Toc532231049" w:history="1">
             <w:r>
               <w:rPr>
                 <w:rStyle w:val="Hyperlink"/>
                 <w:noProof/>
               </w:rPr>
-              <w:t>3.1</w:t>
-            </w:r>
-            <w:r>
-              <w:rPr>
-                <w:rFonts w:eastAsiaTheme="minorEastAsia"/>
-                <w:noProof/>
-                <w:lang w:eastAsia="de-CH"/>
+              <w:t>Anwendungsfall 1</w:t>
+            </w:r>
+            <w:r>
+              <w:rPr>
+                <w:noProof/>
+                <w:webHidden/>
               </w:rPr>
               <w:tab/>
             </w:r>
             <w:r>
               <w:rPr>
-                <w:rStyle w:val="Hyperlink"/>
-                <w:noProof/>
-              </w:rPr>
-              <w:t>Anwendungsfall 1</w:t>
-            </w:r>
-            <w:r>
-              <w:rPr>
                 <w:noProof/>
                 <w:webHidden/>
               </w:rPr>
-              <w:tab/>
+              <w:fldChar w:fldCharType="begin"/>
             </w:r>
             <w:r>
               <w:rPr>
                 <w:noProof/>
                 <w:webHidden/>
               </w:rPr>
-              <w:fldChar w:fldCharType="begin"/>
-            </w:r>
-            <w:r>
-              <w:rPr>
-                <w:noProof/>
-                <w:webHidden/>
-              </w:rPr>
-              <w:instrText xml:space="preserve"> PAGEREF _Toc531842934 \h </w:instrText>
+              <w:instrText xml:space="preserve"> PAGEREF _Toc532231049 \h </w:instrText>
             </w:r>
             <w:r>
               <w:rPr>
@@ -1097,78 +862,60 @@
           <w:pPr>
             <w:pStyle w:val="Verzeichnis2"/>
             <w:tabs>
-              <w:tab w:val="left" w:pos="880"/>
-              <w:tab w:val="right" w:leader="dot" w:pos="9062"/>
+              <w:tab w:val="right" w:leader="dot" w:pos="14277"/>
             </w:tabs>
             <w:rPr>
-              <w:rFonts w:eastAsiaTheme="minorEastAsia"/>
               <w:noProof/>
-              <w:lang w:eastAsia="de-CH"/>
             </w:rPr>
           </w:pPr>
-          <w:hyperlink w:anchor="_Toc531842935" w:history="1">
+          <w:hyperlink w:anchor="_Toc532231050" w:history="1">
             <w:r>
               <w:rPr>
                 <w:rStyle w:val="Hyperlink"/>
                 <w:noProof/>
               </w:rPr>
-              <w:t>3.2</w:t>
-            </w:r>
-            <w:r>
-              <w:rPr>
-                <w:rFonts w:eastAsiaTheme="minorEastAsia"/>
-                <w:noProof/>
-                <w:lang w:eastAsia="de-CH"/>
+              <w:t>Anwendungsfall 2</w:t>
+            </w:r>
+            <w:r>
+              <w:rPr>
+                <w:noProof/>
+                <w:webHidden/>
               </w:rPr>
               <w:tab/>
             </w:r>
             <w:r>
               <w:rPr>
-                <w:rStyle w:val="Hyperlink"/>
-                <w:noProof/>
-              </w:rPr>
-              <w:t>Anwendungsfall 2</w:t>
-            </w:r>
-            <w:r>
-              <w:rPr>
                 <w:noProof/>
                 <w:webHidden/>
               </w:rPr>
-              <w:tab/>
+              <w:fldChar w:fldCharType="begin"/>
             </w:r>
             <w:r>
               <w:rPr>
                 <w:noProof/>
                 <w:webHidden/>
               </w:rPr>
-              <w:fldChar w:fldCharType="begin"/>
+              <w:instrText xml:space="preserve"> PAGEREF _Toc532231050 \h </w:instrText>
             </w:r>
             <w:r>
               <w:rPr>
                 <w:noProof/>
                 <w:webHidden/>
               </w:rPr>
-              <w:instrText xml:space="preserve"> PAGEREF _Toc531842935 \h </w:instrText>
             </w:r>
             <w:r>
               <w:rPr>
                 <w:noProof/>
                 <w:webHidden/>
               </w:rPr>
+              <w:fldChar w:fldCharType="separate"/>
             </w:r>
             <w:r>
               <w:rPr>
                 <w:noProof/>
                 <w:webHidden/>
               </w:rPr>
-              <w:fldChar w:fldCharType="separate"/>
-            </w:r>
-            <w:r>
-              <w:rPr>
-                <w:noProof/>
-                <w:webHidden/>
-              </w:rPr>
-              <w:t>4</w:t>
+              <w:t>5</w:t>
             </w:r>
             <w:r>
               <w:rPr>
@@ -1204,20 +951,6 @@
           <w:szCs w:val="32"/>
         </w:rPr>
       </w:pPr>
-    </w:p>
-    <w:p>
-      <w:pPr>
-        <w:tabs>
-          <w:tab w:val="left" w:pos="908"/>
-        </w:tabs>
-        <w:spacing w:line="240" w:lineRule="auto"/>
-        <w:rPr>
-          <w:rFonts w:asciiTheme="majorHAnsi" w:hAnsiTheme="majorHAnsi"/>
-          <w:color w:val="2F5496" w:themeColor="accent1" w:themeShade="BF"/>
-          <w:sz w:val="32"/>
-          <w:szCs w:val="32"/>
-        </w:rPr>
-      </w:pPr>
       <w:r>
         <w:rPr>
           <w:rFonts w:asciiTheme="majorHAnsi" w:hAnsiTheme="majorHAnsi"/>
@@ -1232,46 +965,26 @@
       <w:pPr>
         <w:pStyle w:val="Abbildungsverzeichnis"/>
         <w:tabs>
-          <w:tab w:val="right" w:leader="dot" w:pos="9062"/>
+          <w:tab w:val="right" w:leader="dot" w:pos="14277"/>
         </w:tabs>
         <w:rPr>
-          <w:rFonts w:eastAsiaTheme="minorEastAsia"/>
-          <w:noProof/>
-          <w:lang w:eastAsia="de-CH"/>
+          <w:noProof/>
         </w:rPr>
       </w:pPr>
       <w:r>
-        <w:rPr>
-          <w:rFonts w:asciiTheme="majorHAnsi" w:hAnsiTheme="majorHAnsi"/>
-          <w:color w:val="2F5496" w:themeColor="accent1" w:themeShade="BF"/>
-          <w:sz w:val="32"/>
-          <w:szCs w:val="32"/>
-        </w:rPr>
         <w:fldChar w:fldCharType="begin"/>
       </w:r>
       <w:r>
-        <w:rPr>
-          <w:rFonts w:asciiTheme="majorHAnsi" w:hAnsiTheme="majorHAnsi"/>
-          <w:color w:val="2F5496" w:themeColor="accent1" w:themeShade="BF"/>
-          <w:sz w:val="32"/>
-          <w:szCs w:val="32"/>
-        </w:rPr>
         <w:instrText xml:space="preserve"> TOC \c "Abbildung" </w:instrText>
       </w:r>
       <w:r>
-        <w:rPr>
-          <w:rFonts w:asciiTheme="majorHAnsi" w:hAnsiTheme="majorHAnsi"/>
-          <w:color w:val="2F5496" w:themeColor="accent1" w:themeShade="BF"/>
-          <w:sz w:val="32"/>
-          <w:szCs w:val="32"/>
-        </w:rPr>
         <w:fldChar w:fldCharType="separate"/>
       </w:r>
       <w:r>
         <w:rPr>
           <w:noProof/>
         </w:rPr>
-        <w:t>Abbildung 1: Packetdiagramm</w:t>
+        <w:t>Abbildung 1: Paketdiagramm</w:t>
       </w:r>
       <w:r>
         <w:rPr>
@@ -1289,7 +1002,7 @@
         <w:rPr>
           <w:noProof/>
         </w:rPr>
-        <w:instrText xml:space="preserve"> PAGEREF _Toc531842974 \h </w:instrText>
+        <w:instrText xml:space="preserve"> PAGEREF _Toc532231042 \h </w:instrText>
       </w:r>
       <w:r>
         <w:rPr>
@@ -1319,12 +1032,10 @@
       <w:pPr>
         <w:pStyle w:val="Abbildungsverzeichnis"/>
         <w:tabs>
-          <w:tab w:val="right" w:leader="dot" w:pos="9062"/>
+          <w:tab w:val="right" w:leader="dot" w:pos="14277"/>
         </w:tabs>
         <w:rPr>
-          <w:rFonts w:eastAsiaTheme="minorEastAsia"/>
-          <w:noProof/>
-          <w:lang w:eastAsia="de-CH"/>
+          <w:noProof/>
         </w:rPr>
       </w:pPr>
       <w:r>
@@ -1349,7 +1060,7 @@
         <w:rPr>
           <w:noProof/>
         </w:rPr>
-        <w:instrText xml:space="preserve"> PAGEREF _Toc531842975 \h </w:instrText>
+        <w:instrText xml:space="preserve"> PAGEREF _Toc532231043 \h </w:instrText>
       </w:r>
       <w:r>
         <w:rPr>
@@ -1379,12 +1090,10 @@
       <w:pPr>
         <w:pStyle w:val="Abbildungsverzeichnis"/>
         <w:tabs>
-          <w:tab w:val="right" w:leader="dot" w:pos="9062"/>
+          <w:tab w:val="right" w:leader="dot" w:pos="14277"/>
         </w:tabs>
         <w:rPr>
-          <w:rFonts w:eastAsiaTheme="minorEastAsia"/>
-          <w:noProof/>
-          <w:lang w:eastAsia="de-CH"/>
+          <w:noProof/>
         </w:rPr>
       </w:pPr>
       <w:r>
@@ -1409,7 +1118,7 @@
         <w:rPr>
           <w:noProof/>
         </w:rPr>
-        <w:instrText xml:space="preserve"> PAGEREF _Toc531842976 \h </w:instrText>
+        <w:instrText xml:space="preserve"> PAGEREF _Toc532231044 \h </w:instrText>
       </w:r>
       <w:r>
         <w:rPr>
@@ -1439,12 +1148,10 @@
       <w:pPr>
         <w:pStyle w:val="Abbildungsverzeichnis"/>
         <w:tabs>
-          <w:tab w:val="right" w:leader="dot" w:pos="9062"/>
+          <w:tab w:val="right" w:leader="dot" w:pos="14277"/>
         </w:tabs>
         <w:rPr>
-          <w:rFonts w:eastAsiaTheme="minorEastAsia"/>
-          <w:noProof/>
-          <w:lang w:eastAsia="de-CH"/>
+          <w:noProof/>
         </w:rPr>
       </w:pPr>
       <w:r>
@@ -1469,7 +1176,7 @@
         <w:rPr>
           <w:noProof/>
         </w:rPr>
-        <w:instrText xml:space="preserve"> PAGEREF _Toc531842977 \h </w:instrText>
+        <w:instrText xml:space="preserve"> PAGEREF _Toc532231045 \h </w:instrText>
       </w:r>
       <w:r>
         <w:rPr>
@@ -1486,7 +1193,7 @@
         <w:rPr>
           <w:noProof/>
         </w:rPr>
-        <w:t>4</w:t>
+        <w:t>5</w:t>
       </w:r>
       <w:r>
         <w:rPr>
@@ -1496,55 +1203,32 @@
       </w:r>
     </w:p>
     <w:p>
-      <w:pPr>
-        <w:spacing w:line="360" w:lineRule="auto"/>
-        <w:rPr>
-          <w:rFonts w:asciiTheme="majorHAnsi" w:hAnsiTheme="majorHAnsi"/>
-          <w:color w:val="2F5496" w:themeColor="accent1" w:themeShade="BF"/>
-          <w:sz w:val="32"/>
-          <w:szCs w:val="32"/>
-        </w:rPr>
-      </w:pPr>
-      <w:r>
-        <w:rPr>
-          <w:rFonts w:asciiTheme="majorHAnsi" w:hAnsiTheme="majorHAnsi"/>
-          <w:color w:val="2F5496" w:themeColor="accent1" w:themeShade="BF"/>
-          <w:sz w:val="32"/>
-          <w:szCs w:val="32"/>
-        </w:rPr>
+      <w:r>
         <w:fldChar w:fldCharType="end"/>
       </w:r>
     </w:p>
     <w:p>
-      <w:pPr>
-        <w:spacing w:line="259" w:lineRule="auto"/>
-        <w:rPr>
-          <w:rFonts w:asciiTheme="majorHAnsi" w:hAnsiTheme="majorHAnsi"/>
-          <w:color w:val="2F5496" w:themeColor="accent1" w:themeShade="BF"/>
-          <w:sz w:val="32"/>
-          <w:szCs w:val="32"/>
-        </w:rPr>
-      </w:pPr>
-      <w:r>
-        <w:rPr>
-          <w:rFonts w:asciiTheme="majorHAnsi" w:hAnsiTheme="majorHAnsi"/>
-          <w:color w:val="2F5496" w:themeColor="accent1" w:themeShade="BF"/>
-          <w:sz w:val="32"/>
-          <w:szCs w:val="32"/>
-        </w:rPr>
+      <w:r>
         <w:br w:type="page"/>
       </w:r>
     </w:p>
     <w:p>
       <w:pPr>
         <w:pStyle w:val="berschrift1"/>
+        <w:numPr>
+          <w:ilvl w:val="0"/>
+          <w:numId w:val="1"/>
+        </w:numPr>
+        <w:spacing w:line="256" w:lineRule="auto"/>
       </w:pPr>
-      <w:bookmarkStart w:id="1" w:name="_Toc531842931"/>
+      <w:bookmarkStart w:id="1" w:name="_Toc532229601"/>
+      <w:bookmarkStart w:id="2" w:name="_Toc532231046"/>
       <w:r>
         <w:lastRenderedPageBreak/>
         <w:t>Paketdiagramm</w:t>
       </w:r>
       <w:bookmarkEnd w:id="1"/>
+      <w:bookmarkEnd w:id="2"/>
     </w:p>
     <w:p>
       <w:r>
@@ -1561,20 +1245,33 @@
         <w:rPr>
           <w:highlight w:val="yellow"/>
         </w:rPr>
-        <w:t>// TODO: Neues Paketdiagramm. Ich weis nicht wie das geht.</w:t>
+        <w:t xml:space="preserve">// TODO: Neues Paketdiagramm. Ich </w:t>
+      </w:r>
+      <w:proofErr w:type="spellStart"/>
+      <w:r>
+        <w:rPr>
+          <w:highlight w:val="yellow"/>
+        </w:rPr>
+        <w:t>weis</w:t>
+      </w:r>
+      <w:proofErr w:type="spellEnd"/>
+      <w:r>
+        <w:rPr>
+          <w:highlight w:val="yellow"/>
+        </w:rPr>
+        <w:t xml:space="preserve"> nicht wie das geht.</w:t>
       </w:r>
     </w:p>
     <w:p>
       <w:pPr>
         <w:keepNext/>
-        <w:spacing w:line="259" w:lineRule="auto"/>
       </w:pPr>
       <w:r>
         <w:rPr>
           <w:noProof/>
         </w:rPr>
         <w:drawing>
-          <wp:inline distT="0" distB="0" distL="0" distR="0" wp14:anchorId="69B8CA38" wp14:editId="0EE9DC82">
+          <wp:inline distT="0" distB="0" distL="0" distR="0" wp14:anchorId="1E61BB38" wp14:editId="2658094B">
             <wp:extent cx="5760720" cy="4032885"/>
             <wp:effectExtent l="0" t="0" r="0" b="5715"/>
             <wp:docPr id="6" name="Grafik 6"/>
@@ -1618,31 +1315,557 @@
       <w:pPr>
         <w:pStyle w:val="Beschriftung"/>
       </w:pPr>
-      <w:bookmarkStart w:id="2" w:name="_Toc531842974"/>
+      <w:bookmarkStart w:id="3" w:name="_Toc532231042"/>
       <w:r>
         <w:t xml:space="preserve">Abbildung </w:t>
       </w:r>
-      <w:fldSimple w:instr=" SEQ Abbildung \* ARABIC ">
-        <w:r>
-          <w:rPr>
-            <w:noProof/>
-          </w:rPr>
-          <w:t>1</w:t>
-        </w:r>
-      </w:fldSimple>
-      <w:r>
-        <w:t xml:space="preserve">: </w:t>
-      </w:r>
-      <w:proofErr w:type="spellStart"/>
-      <w:r>
-        <w:t>Packetdiagramm</w:t>
-      </w:r>
-      <w:bookmarkEnd w:id="2"/>
-      <w:proofErr w:type="spellEnd"/>
+      <w:r>
+        <w:rPr>
+          <w:noProof/>
+        </w:rPr>
+        <w:fldChar w:fldCharType="begin"/>
+      </w:r>
+      <w:r>
+        <w:rPr>
+          <w:noProof/>
+        </w:rPr>
+        <w:instrText xml:space="preserve"> SEQ</w:instrText>
+      </w:r>
+      <w:r>
+        <w:rPr>
+          <w:noProof/>
+        </w:rPr>
+        <w:instrText xml:space="preserve"> Abbildung \* ARABIC </w:instrText>
+      </w:r>
+      <w:r>
+        <w:rPr>
+          <w:noProof/>
+        </w:rPr>
+        <w:fldChar w:fldCharType="separate"/>
+      </w:r>
+      <w:r>
+        <w:rPr>
+          <w:noProof/>
+        </w:rPr>
+        <w:t>1</w:t>
+      </w:r>
+      <w:r>
+        <w:rPr>
+          <w:noProof/>
+        </w:rPr>
+        <w:fldChar w:fldCharType="end"/>
+      </w:r>
+      <w:r>
+        <w:t>: Paketdiagramm</w:t>
+      </w:r>
+      <w:bookmarkEnd w:id="3"/>
+    </w:p>
+    <w:p>
+      <w:r>
+        <w:br w:type="page"/>
+      </w:r>
+    </w:p>
+    <w:bookmarkStart w:id="4" w:name="_Toc532231047"/>
+    <w:p>
+      <w:pPr>
+        <w:pStyle w:val="berschrift1"/>
+        <w:tabs>
+          <w:tab w:val="left" w:pos="797"/>
+        </w:tabs>
+      </w:pPr>
+      <w:r>
+        <w:rPr>
+          <w:noProof/>
+        </w:rPr>
+        <w:lastRenderedPageBreak/>
+        <mc:AlternateContent>
+          <mc:Choice Requires="wps">
+            <w:drawing>
+              <wp:anchor distT="0" distB="0" distL="114300" distR="114300" simplePos="0" relativeHeight="251664384" behindDoc="0" locked="0" layoutInCell="1" allowOverlap="1" wp14:anchorId="1A6953B2" wp14:editId="55BC9826">
+                <wp:simplePos x="0" y="0"/>
+                <wp:positionH relativeFrom="column">
+                  <wp:posOffset>4775921</wp:posOffset>
+                </wp:positionH>
+                <wp:positionV relativeFrom="paragraph">
+                  <wp:posOffset>-134620</wp:posOffset>
+                </wp:positionV>
+                <wp:extent cx="666115" cy="133985"/>
+                <wp:effectExtent l="0" t="0" r="635" b="0"/>
+                <wp:wrapNone/>
+                <wp:docPr id="3" name="Rechteck 3"/>
+                <wp:cNvGraphicFramePr/>
+                <a:graphic xmlns:a="http://schemas.openxmlformats.org/drawingml/2006/main">
+                  <a:graphicData uri="http://schemas.microsoft.com/office/word/2010/wordprocessingShape">
+                    <wps:wsp>
+                      <wps:cNvSpPr/>
+                      <wps:spPr>
+                        <a:xfrm>
+                          <a:off x="0" y="0"/>
+                          <a:ext cx="666115" cy="133985"/>
+                        </a:xfrm>
+                        <a:prstGeom prst="rect">
+                          <a:avLst/>
+                        </a:prstGeom>
+                        <a:solidFill>
+                          <a:schemeClr val="bg1"/>
+                        </a:solidFill>
+                        <a:ln>
+                          <a:noFill/>
+                        </a:ln>
+                      </wps:spPr>
+                      <wps:style>
+                        <a:lnRef idx="2">
+                          <a:schemeClr val="accent1">
+                            <a:shade val="50000"/>
+                          </a:schemeClr>
+                        </a:lnRef>
+                        <a:fillRef idx="1">
+                          <a:schemeClr val="accent1"/>
+                        </a:fillRef>
+                        <a:effectRef idx="0">
+                          <a:schemeClr val="accent1"/>
+                        </a:effectRef>
+                        <a:fontRef idx="minor">
+                          <a:schemeClr val="lt1"/>
+                        </a:fontRef>
+                      </wps:style>
+                      <wps:bodyPr rot="0" spcFirstLastPara="0" vertOverflow="overflow" horzOverflow="overflow" vert="horz" wrap="square" lIns="91440" tIns="45720" rIns="91440" bIns="45720" numCol="1" spcCol="0" rtlCol="0" fromWordArt="0" anchor="ctr" anchorCtr="0" forceAA="0" compatLnSpc="1">
+                        <a:prstTxWarp prst="textNoShape">
+                          <a:avLst/>
+                        </a:prstTxWarp>
+                        <a:noAutofit/>
+                      </wps:bodyPr>
+                    </wps:wsp>
+                  </a:graphicData>
+                </a:graphic>
+              </wp:anchor>
+            </w:drawing>
+          </mc:Choice>
+          <mc:Fallback>
+            <w:pict>
+              <v:rect w14:anchorId="3B77CABE" id="Rechteck 3" o:spid="_x0000_s1026" style="position:absolute;margin-left:376.05pt;margin-top:-10.6pt;width:52.45pt;height:10.55pt;z-index:251664384;visibility:visible;mso-wrap-style:square;mso-wrap-distance-left:9pt;mso-wrap-distance-top:0;mso-wrap-distance-right:9pt;mso-wrap-distance-bottom:0;mso-position-horizontal:absolute;mso-position-horizontal-relative:text;mso-position-vertical:absolute;mso-position-vertical-relative:text;v-text-anchor:middle" o:gfxdata="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" fillcolor="white [3212]" stroked="f" strokeweight="1pt"/>
+            </w:pict>
+          </mc:Fallback>
+        </mc:AlternateContent>
+      </w:r>
+      <w:r>
+        <w:rPr>
+          <w:noProof/>
+        </w:rPr>
+        <mc:AlternateContent>
+          <mc:Choice Requires="wps">
+            <w:drawing>
+              <wp:anchor distT="45720" distB="45720" distL="114300" distR="114300" simplePos="0" relativeHeight="251666432" behindDoc="0" locked="0" layoutInCell="1" allowOverlap="1" wp14:anchorId="3F25C465" wp14:editId="26EC2152">
+                <wp:simplePos x="0" y="0"/>
+                <wp:positionH relativeFrom="column">
+                  <wp:posOffset>4899219</wp:posOffset>
+                </wp:positionH>
+                <wp:positionV relativeFrom="paragraph">
+                  <wp:posOffset>-123717</wp:posOffset>
+                </wp:positionV>
+                <wp:extent cx="428787" cy="185979"/>
+                <wp:effectExtent l="0" t="0" r="0" b="5080"/>
+                <wp:wrapNone/>
+                <wp:docPr id="7" name="Textfeld 2"/>
+                <wp:cNvGraphicFramePr>
+                  <a:graphicFrameLocks xmlns:a="http://schemas.openxmlformats.org/drawingml/2006/main"/>
+                </wp:cNvGraphicFramePr>
+                <a:graphic xmlns:a="http://schemas.openxmlformats.org/drawingml/2006/main">
+                  <a:graphicData uri="http://schemas.microsoft.com/office/word/2010/wordprocessingShape">
+                    <wps:wsp>
+                      <wps:cNvSpPr txBox="1">
+                        <a:spLocks noChangeArrowheads="1"/>
+                      </wps:cNvSpPr>
+                      <wps:spPr bwMode="auto">
+                        <a:xfrm>
+                          <a:off x="0" y="0"/>
+                          <a:ext cx="428787" cy="185979"/>
+                        </a:xfrm>
+                        <a:prstGeom prst="rect">
+                          <a:avLst/>
+                        </a:prstGeom>
+                        <a:noFill/>
+                        <a:ln w="6350">
+                          <a:noFill/>
+                          <a:miter lim="800000"/>
+                          <a:headEnd/>
+                          <a:tailEnd/>
+                        </a:ln>
+                      </wps:spPr>
+                      <wps:txbx>
+                        <w:txbxContent>
+                          <w:p>
+                            <w:pPr>
+                              <w:rPr>
+                                <w:b/>
+                                <w:sz w:val="9"/>
+                                <w:szCs w:val="9"/>
+                              </w:rPr>
+                            </w:pPr>
+                            <w:proofErr w:type="spellStart"/>
+                            <w:r>
+                              <w:rPr>
+                                <w:b/>
+                                <w:sz w:val="9"/>
+                                <w:szCs w:val="9"/>
+                              </w:rPr>
+                              <w:t>control</w:t>
+                            </w:r>
+                            <w:proofErr w:type="spellEnd"/>
+                          </w:p>
+                        </w:txbxContent>
+                      </wps:txbx>
+                      <wps:bodyPr rot="0" vert="horz" wrap="square" lIns="91440" tIns="45720" rIns="91440" bIns="45720" anchor="t" anchorCtr="0">
+                        <a:noAutofit/>
+                      </wps:bodyPr>
+                    </wps:wsp>
+                  </a:graphicData>
+                </a:graphic>
+                <wp14:sizeRelH relativeFrom="margin">
+                  <wp14:pctWidth>0</wp14:pctWidth>
+                </wp14:sizeRelH>
+                <wp14:sizeRelV relativeFrom="margin">
+                  <wp14:pctHeight>0</wp14:pctHeight>
+                </wp14:sizeRelV>
+              </wp:anchor>
+            </w:drawing>
+          </mc:Choice>
+          <mc:Fallback>
+            <w:pict>
+              <v:shape w14:anchorId="3F25C465" id="Textfeld 2" o:spid="_x0000_s1030" type="#_x0000_t202" style="position:absolute;margin-left:385.75pt;margin-top:-9.75pt;width:33.75pt;height:14.65pt;z-index:251666432;visibility:visible;mso-wrap-style:square;mso-width-percent:0;mso-height-percent:0;mso-wrap-distance-left:9pt;mso-wrap-distance-top:3.6pt;mso-wrap-distance-right:9pt;mso-wrap-distance-bottom:3.6pt;mso-position-horizontal:absolute;mso-position-horizontal-relative:text;mso-position-vertical:absolute;mso-position-vertical-relative:text;mso-width-percent:0;mso-height-percent:0;mso-width-relative:margin;mso-height-relative:margin;v-text-anchor:top" o:gfxdata="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" filled="f" stroked="f" strokeweight=".5pt">
+                <v:textbox>
+                  <w:txbxContent>
+                    <w:p>
+                      <w:pPr>
+                        <w:rPr>
+                          <w:b/>
+                          <w:sz w:val="9"/>
+                          <w:szCs w:val="9"/>
+                        </w:rPr>
+                      </w:pPr>
+                      <w:proofErr w:type="spellStart"/>
+                      <w:r>
+                        <w:rPr>
+                          <w:b/>
+                          <w:sz w:val="9"/>
+                          <w:szCs w:val="9"/>
+                        </w:rPr>
+                        <w:t>control</w:t>
+                      </w:r>
+                      <w:proofErr w:type="spellEnd"/>
+                    </w:p>
+                  </w:txbxContent>
+                </v:textbox>
+              </v:shape>
+            </w:pict>
+          </mc:Fallback>
+        </mc:AlternateContent>
+      </w:r>
+      <w:r>
+        <w:rPr>
+          <w:noProof/>
+        </w:rPr>
+        <mc:AlternateContent>
+          <mc:Choice Requires="wps">
+            <w:drawing>
+              <wp:anchor distT="0" distB="0" distL="114300" distR="114300" simplePos="0" relativeHeight="251665408" behindDoc="0" locked="0" layoutInCell="1" allowOverlap="1" wp14:anchorId="4BC71D55" wp14:editId="30BD17DA">
+                <wp:simplePos x="0" y="0"/>
+                <wp:positionH relativeFrom="column">
+                  <wp:posOffset>4925695</wp:posOffset>
+                </wp:positionH>
+                <wp:positionV relativeFrom="paragraph">
+                  <wp:posOffset>-79203</wp:posOffset>
+                </wp:positionV>
+                <wp:extent cx="340963" cy="88383"/>
+                <wp:effectExtent l="0" t="0" r="21590" b="26035"/>
+                <wp:wrapNone/>
+                <wp:docPr id="4" name="Rechteck 4"/>
+                <wp:cNvGraphicFramePr/>
+                <a:graphic xmlns:a="http://schemas.openxmlformats.org/drawingml/2006/main">
+                  <a:graphicData uri="http://schemas.microsoft.com/office/word/2010/wordprocessingShape">
+                    <wps:wsp>
+                      <wps:cNvSpPr/>
+                      <wps:spPr>
+                        <a:xfrm>
+                          <a:off x="0" y="0"/>
+                          <a:ext cx="340963" cy="88383"/>
+                        </a:xfrm>
+                        <a:prstGeom prst="rect">
+                          <a:avLst/>
+                        </a:prstGeom>
+                        <a:noFill/>
+                        <a:ln w="6350"/>
+                      </wps:spPr>
+                      <wps:style>
+                        <a:lnRef idx="2">
+                          <a:schemeClr val="accent1">
+                            <a:shade val="50000"/>
+                          </a:schemeClr>
+                        </a:lnRef>
+                        <a:fillRef idx="1">
+                          <a:schemeClr val="accent1"/>
+                        </a:fillRef>
+                        <a:effectRef idx="0">
+                          <a:schemeClr val="accent1"/>
+                        </a:effectRef>
+                        <a:fontRef idx="minor">
+                          <a:schemeClr val="lt1"/>
+                        </a:fontRef>
+                      </wps:style>
+                      <wps:bodyPr rot="0" spcFirstLastPara="0" vertOverflow="overflow" horzOverflow="overflow" vert="horz" wrap="square" lIns="91440" tIns="45720" rIns="91440" bIns="45720" numCol="1" spcCol="0" rtlCol="0" fromWordArt="0" anchor="ctr" anchorCtr="0" forceAA="0" compatLnSpc="1">
+                        <a:prstTxWarp prst="textNoShape">
+                          <a:avLst/>
+                        </a:prstTxWarp>
+                        <a:noAutofit/>
+                      </wps:bodyPr>
+                    </wps:wsp>
+                  </a:graphicData>
+                </a:graphic>
+              </wp:anchor>
+            </w:drawing>
+          </mc:Choice>
+          <mc:Fallback>
+            <w:pict>
+              <v:rect w14:anchorId="6A022C88" id="Rechteck 4" o:spid="_x0000_s1026" style="position:absolute;margin-left:387.85pt;margin-top:-6.25pt;width:26.85pt;height:6.95pt;z-index:251665408;visibility:visible;mso-wrap-style:square;mso-wrap-distance-left:9pt;mso-wrap-distance-top:0;mso-wrap-distance-right:9pt;mso-wrap-distance-bottom:0;mso-position-horizontal:absolute;mso-position-horizontal-relative:text;mso-position-vertical:absolute;mso-position-vertical-relative:text;v-text-anchor:middle" o:gfxdata="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" filled="f" strokecolor="#1f3763 [1604]" strokeweight=".5pt"/>
+            </w:pict>
+          </mc:Fallback>
+        </mc:AlternateContent>
+      </w:r>
+      <w:r>
+        <w:rPr>
+          <w:noProof/>
+        </w:rPr>
+        <mc:AlternateContent>
+          <mc:Choice Requires="wps">
+            <w:drawing>
+              <wp:anchor distT="0" distB="0" distL="114300" distR="114300" simplePos="0" relativeHeight="251671552" behindDoc="1" locked="0" layoutInCell="1" allowOverlap="1" wp14:anchorId="6148D518" wp14:editId="4223DDD3">
+                <wp:simplePos x="0" y="0"/>
+                <wp:positionH relativeFrom="column">
+                  <wp:posOffset>-413385</wp:posOffset>
+                </wp:positionH>
+                <wp:positionV relativeFrom="paragraph">
+                  <wp:posOffset>5713730</wp:posOffset>
+                </wp:positionV>
+                <wp:extent cx="10078720" cy="635"/>
+                <wp:effectExtent l="0" t="0" r="0" b="0"/>
+                <wp:wrapNone/>
+                <wp:docPr id="8" name="Textfeld 8"/>
+                <wp:cNvGraphicFramePr/>
+                <a:graphic xmlns:a="http://schemas.openxmlformats.org/drawingml/2006/main">
+                  <a:graphicData uri="http://schemas.microsoft.com/office/word/2010/wordprocessingShape">
+                    <wps:wsp>
+                      <wps:cNvSpPr txBox="1"/>
+                      <wps:spPr>
+                        <a:xfrm>
+                          <a:off x="0" y="0"/>
+                          <a:ext cx="10078720" cy="635"/>
+                        </a:xfrm>
+                        <a:prstGeom prst="rect">
+                          <a:avLst/>
+                        </a:prstGeom>
+                        <a:solidFill>
+                          <a:prstClr val="white"/>
+                        </a:solidFill>
+                        <a:ln>
+                          <a:noFill/>
+                        </a:ln>
+                      </wps:spPr>
+                      <wps:txbx>
+                        <w:txbxContent>
+                          <w:p>
+                            <w:pPr>
+                              <w:pStyle w:val="Beschriftung"/>
+                              <w:rPr>
+                                <w:noProof/>
+                              </w:rPr>
+                            </w:pPr>
+                            <w:bookmarkStart w:id="5" w:name="_Toc532231043"/>
+                            <w:r>
+                              <w:t xml:space="preserve">Abbildung </w:t>
+                            </w:r>
+                            <w:r>
+                              <w:rPr>
+                                <w:noProof/>
+                              </w:rPr>
+                              <w:fldChar w:fldCharType="begin"/>
+                            </w:r>
+                            <w:r>
+                              <w:rPr>
+                                <w:noProof/>
+                              </w:rPr>
+                              <w:instrText xml:space="preserve"> SEQ Abbildung \* ARABIC </w:instrText>
+                            </w:r>
+                            <w:r>
+                              <w:rPr>
+                                <w:noProof/>
+                              </w:rPr>
+                              <w:fldChar w:fldCharType="separate"/>
+                            </w:r>
+                            <w:r>
+                              <w:rPr>
+                                <w:noProof/>
+                              </w:rPr>
+                              <w:t>2</w:t>
+                            </w:r>
+                            <w:r>
+                              <w:rPr>
+                                <w:noProof/>
+                              </w:rPr>
+                              <w:fldChar w:fldCharType="end"/>
+                            </w:r>
+                            <w:r>
+                              <w:t>: Klassendiagramm</w:t>
+                            </w:r>
+                            <w:bookmarkEnd w:id="5"/>
+                          </w:p>
+                        </w:txbxContent>
+                      </wps:txbx>
+                      <wps:bodyPr rot="0" spcFirstLastPara="0" vertOverflow="overflow" horzOverflow="overflow" vert="horz" wrap="square" lIns="0" tIns="0" rIns="0" bIns="0" numCol="1" spcCol="0" rtlCol="0" fromWordArt="0" anchor="t" anchorCtr="0" forceAA="0" compatLnSpc="1">
+                        <a:prstTxWarp prst="textNoShape">
+                          <a:avLst/>
+                        </a:prstTxWarp>
+                        <a:spAutoFit/>
+                      </wps:bodyPr>
+                    </wps:wsp>
+                  </a:graphicData>
+                </a:graphic>
+              </wp:anchor>
+            </w:drawing>
+          </mc:Choice>
+          <mc:Fallback>
+            <w:pict>
+              <v:shape w14:anchorId="6148D518" id="Textfeld 8" o:spid="_x0000_s1031" type="#_x0000_t202" style="position:absolute;margin-left:-32.55pt;margin-top:449.9pt;width:793.6pt;height:.05pt;z-index:-251644928;visibility:visible;mso-wrap-style:square;mso-wrap-distance-left:9pt;mso-wrap-distance-top:0;mso-wrap-distance-right:9pt;mso-wrap-distance-bottom:0;mso-position-horizontal:absolute;mso-position-horizontal-relative:text;mso-position-vertical:absolute;mso-position-vertical-relative:text;v-text-anchor:top" o:gfxdata="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" stroked="f">
+                <v:textbox style="mso-fit-shape-to-text:t" inset="0,0,0,0">
+                  <w:txbxContent>
+                    <w:p>
+                      <w:pPr>
+                        <w:pStyle w:val="Beschriftung"/>
+                        <w:rPr>
+                          <w:noProof/>
+                        </w:rPr>
+                      </w:pPr>
+                      <w:bookmarkStart w:id="6" w:name="_Toc532231043"/>
+                      <w:r>
+                        <w:t xml:space="preserve">Abbildung </w:t>
+                      </w:r>
+                      <w:r>
+                        <w:rPr>
+                          <w:noProof/>
+                        </w:rPr>
+                        <w:fldChar w:fldCharType="begin"/>
+                      </w:r>
+                      <w:r>
+                        <w:rPr>
+                          <w:noProof/>
+                        </w:rPr>
+                        <w:instrText xml:space="preserve"> SEQ Abbildung \* ARABIC </w:instrText>
+                      </w:r>
+                      <w:r>
+                        <w:rPr>
+                          <w:noProof/>
+                        </w:rPr>
+                        <w:fldChar w:fldCharType="separate"/>
+                      </w:r>
+                      <w:r>
+                        <w:rPr>
+                          <w:noProof/>
+                        </w:rPr>
+                        <w:t>2</w:t>
+                      </w:r>
+                      <w:r>
+                        <w:rPr>
+                          <w:noProof/>
+                        </w:rPr>
+                        <w:fldChar w:fldCharType="end"/>
+                      </w:r>
+                      <w:r>
+                        <w:t>: Klassendiagramm</w:t>
+                      </w:r>
+                      <w:bookmarkEnd w:id="6"/>
+                    </w:p>
+                  </w:txbxContent>
+                </v:textbox>
+              </v:shape>
+            </w:pict>
+          </mc:Fallback>
+        </mc:AlternateContent>
+      </w:r>
+      <w:r>
+        <w:rPr>
+          <w:noProof/>
+        </w:rPr>
+        <w:drawing>
+          <wp:anchor distT="0" distB="0" distL="114300" distR="114300" simplePos="0" relativeHeight="251661312" behindDoc="1" locked="0" layoutInCell="1" allowOverlap="1" wp14:anchorId="7501B4E7" wp14:editId="5D85E62C">
+            <wp:simplePos x="0" y="0"/>
+            <wp:positionH relativeFrom="page">
+              <wp:align>center</wp:align>
+            </wp:positionH>
+            <wp:positionV relativeFrom="paragraph">
+              <wp:posOffset>-82658</wp:posOffset>
+            </wp:positionV>
+            <wp:extent cx="10078720" cy="5739539"/>
+            <wp:effectExtent l="0" t="0" r="0" b="0"/>
+            <wp:wrapNone/>
+            <wp:docPr id="2" name="Grafik 2"/>
+            <wp:cNvGraphicFramePr>
+              <a:graphicFrameLocks xmlns:a="http://schemas.openxmlformats.org/drawingml/2006/main" noChangeAspect="1"/>
+            </wp:cNvGraphicFramePr>
+            <a:graphic xmlns:a="http://schemas.openxmlformats.org/drawingml/2006/main">
+              <a:graphicData uri="http://schemas.openxmlformats.org/drawingml/2006/picture">
+                <pic:pic xmlns:pic="http://schemas.openxmlformats.org/drawingml/2006/picture">
+                  <pic:nvPicPr>
+                    <pic:cNvPr id="1" name=""/>
+                    <pic:cNvPicPr/>
+                  </pic:nvPicPr>
+                  <pic:blipFill>
+                    <a:blip r:embed="rId9">
+                      <a:extLst>
+                        <a:ext uri="{28A0092B-C50C-407E-A947-70E740481C1C}">
+                          <a14:useLocalDpi xmlns:a14="http://schemas.microsoft.com/office/drawing/2010/main" val="0"/>
+                        </a:ext>
+                        <a:ext uri="{96DAC541-7B7A-43D3-8B79-37D633B846F1}">
+                          <asvg:svgBlip xmlns:asvg="http://schemas.microsoft.com/office/drawing/2016/SVG/main" r:embed="rId10"/>
+                        </a:ext>
+                      </a:extLst>
+                    </a:blip>
+                    <a:stretch>
+                      <a:fillRect/>
+                    </a:stretch>
+                  </pic:blipFill>
+                  <pic:spPr>
+                    <a:xfrm>
+                      <a:off x="0" y="0"/>
+                      <a:ext cx="10078720" cy="5739539"/>
+                    </a:xfrm>
+                    <a:prstGeom prst="rect">
+                      <a:avLst/>
+                    </a:prstGeom>
+                  </pic:spPr>
+                </pic:pic>
+              </a:graphicData>
+            </a:graphic>
+            <wp14:sizeRelH relativeFrom="margin">
+              <wp14:pctWidth>0</wp14:pctWidth>
+            </wp14:sizeRelH>
+            <wp14:sizeRelV relativeFrom="margin">
+              <wp14:pctHeight>0</wp14:pctHeight>
+            </wp14:sizeRelV>
+          </wp:anchor>
+        </w:drawing>
+      </w:r>
+      <w:r>
+        <w:t>Klassendiagramm</w:t>
+      </w:r>
+      <w:bookmarkEnd w:id="4"/>
     </w:p>
     <w:p>
       <w:pPr>
-        <w:spacing w:line="259" w:lineRule="auto"/>
+        <w:rPr>
+          <w:rFonts w:asciiTheme="majorHAnsi" w:eastAsiaTheme="majorEastAsia" w:hAnsiTheme="majorHAnsi" w:cstheme="majorBidi"/>
+          <w:color w:val="2F5496" w:themeColor="accent1" w:themeShade="BF"/>
+          <w:sz w:val="32"/>
+          <w:szCs w:val="32"/>
+        </w:rPr>
       </w:pPr>
       <w:r>
         <w:br w:type="page"/>
@@ -1652,94 +1875,164 @@
       <w:pPr>
         <w:pStyle w:val="berschrift1"/>
       </w:pPr>
-      <w:bookmarkStart w:id="3" w:name="_Toc531842932"/>
-      <w:r>
-        <w:lastRenderedPageBreak/>
-        <w:t>Klassendiagramm</w:t>
-      </w:r>
-      <w:bookmarkEnd w:id="3"/>
-    </w:p>
-    <w:p>
-      <w:pPr>
-        <w:spacing w:line="259" w:lineRule="auto"/>
-        <w:rPr>
-          <w:highlight w:val="yellow"/>
-        </w:rPr>
-      </w:pPr>
-      <w:r>
-        <w:rPr>
-          <w:highlight w:val="yellow"/>
-        </w:rPr>
-        <w:t xml:space="preserve">// TODO: Generieren wir noch mit </w:t>
-      </w:r>
-      <w:proofErr w:type="spellStart"/>
-      <w:r>
-        <w:rPr>
-          <w:highlight w:val="yellow"/>
-        </w:rPr>
-        <w:t>IntelliJ</w:t>
-      </w:r>
-      <w:proofErr w:type="spellEnd"/>
-    </w:p>
-    <w:p>
-      <w:pPr>
-        <w:pStyle w:val="Beschriftung"/>
-      </w:pPr>
-      <w:bookmarkStart w:id="4" w:name="_Toc531842975"/>
-      <w:r>
-        <w:t xml:space="preserve">Abbildung </w:t>
-      </w:r>
-      <w:fldSimple w:instr=" SEQ Abbildung \* ARABIC ">
-        <w:r>
-          <w:rPr>
-            <w:noProof/>
-          </w:rPr>
-          <w:t>2</w:t>
-        </w:r>
-      </w:fldSimple>
-      <w:r>
-        <w:t>: Klassendiagramm</w:t>
-      </w:r>
-      <w:bookmarkEnd w:id="4"/>
-      <w:r>
-        <w:br w:type="page"/>
-      </w:r>
-    </w:p>
-    <w:p>
-      <w:pPr>
-        <w:pStyle w:val="berschrift1"/>
-      </w:pPr>
-      <w:bookmarkStart w:id="5" w:name="_Toc531842933"/>
+      <w:bookmarkStart w:id="7" w:name="_Toc532229603"/>
+      <w:bookmarkStart w:id="8" w:name="_Toc532231048"/>
       <w:r>
         <w:lastRenderedPageBreak/>
         <w:t>Sequenzdiagramme</w:t>
       </w:r>
-      <w:bookmarkEnd w:id="5"/>
+      <w:bookmarkEnd w:id="7"/>
+      <w:bookmarkEnd w:id="8"/>
     </w:p>
     <w:p>
       <w:pPr>
         <w:pStyle w:val="berschrift2"/>
       </w:pPr>
-      <w:bookmarkStart w:id="6" w:name="_Toc531842934"/>
+      <w:bookmarkStart w:id="9" w:name="_Toc532229604"/>
+      <w:bookmarkStart w:id="10" w:name="_Toc532231049"/>
       <w:r>
         <w:t>Anwendungsfall 1</w:t>
       </w:r>
-      <w:bookmarkEnd w:id="6"/>
+      <w:bookmarkEnd w:id="9"/>
+      <w:bookmarkEnd w:id="10"/>
     </w:p>
     <w:p>
       <w:r>
-        <w:t>Ein Spieler klickt auf die Leertaste und legt auf diese Weise eine Bombe.</w:t>
-      </w:r>
-    </w:p>
-    <w:p>
+        <w:rPr>
+          <w:noProof/>
+        </w:rPr>
+        <mc:AlternateContent>
+          <mc:Choice Requires="wps">
+            <w:drawing>
+              <wp:anchor distT="0" distB="0" distL="114300" distR="114300" simplePos="0" relativeHeight="251669504" behindDoc="0" locked="0" layoutInCell="1" allowOverlap="1" wp14:anchorId="74DC0152" wp14:editId="372B90BD">
+                <wp:simplePos x="0" y="0"/>
+                <wp:positionH relativeFrom="margin">
+                  <wp:align>left</wp:align>
+                </wp:positionH>
+                <wp:positionV relativeFrom="paragraph">
+                  <wp:posOffset>3113492</wp:posOffset>
+                </wp:positionV>
+                <wp:extent cx="6400800" cy="635"/>
+                <wp:effectExtent l="0" t="0" r="0" b="0"/>
+                <wp:wrapTopAndBottom/>
+                <wp:docPr id="9" name="Textfeld 9"/>
+                <wp:cNvGraphicFramePr/>
+                <a:graphic xmlns:a="http://schemas.openxmlformats.org/drawingml/2006/main">
+                  <a:graphicData uri="http://schemas.microsoft.com/office/word/2010/wordprocessingShape">
+                    <wps:wsp>
+                      <wps:cNvSpPr txBox="1"/>
+                      <wps:spPr>
+                        <a:xfrm>
+                          <a:off x="0" y="0"/>
+                          <a:ext cx="6400800" cy="635"/>
+                        </a:xfrm>
+                        <a:prstGeom prst="rect">
+                          <a:avLst/>
+                        </a:prstGeom>
+                        <a:solidFill>
+                          <a:prstClr val="white"/>
+                        </a:solidFill>
+                        <a:ln>
+                          <a:noFill/>
+                        </a:ln>
+                      </wps:spPr>
+                      <wps:txbx>
+                        <w:txbxContent>
+                          <w:p>
+                            <w:pPr>
+                              <w:pStyle w:val="Beschriftung"/>
+                              <w:rPr>
+                                <w:noProof/>
+                              </w:rPr>
+                            </w:pPr>
+                            <w:bookmarkStart w:id="11" w:name="_Toc532229596"/>
+                            <w:bookmarkStart w:id="12" w:name="_Toc532231044"/>
+                            <w:r>
+                              <w:t xml:space="preserve">Abbildung </w:t>
+                            </w:r>
+                            <w:fldSimple w:instr=" SEQ Abbildung \* ARABIC ">
+                              <w:r>
+                                <w:rPr>
+                                  <w:noProof/>
+                                </w:rPr>
+                                <w:t>3</w:t>
+                              </w:r>
+                            </w:fldSimple>
+                            <w:r>
+                              <w:t>: Sequenzdiagramm Bombe legen</w:t>
+                            </w:r>
+                            <w:bookmarkEnd w:id="11"/>
+                            <w:bookmarkEnd w:id="12"/>
+                          </w:p>
+                        </w:txbxContent>
+                      </wps:txbx>
+                      <wps:bodyPr rot="0" spcFirstLastPara="0" vertOverflow="overflow" horzOverflow="overflow" vert="horz" wrap="square" lIns="0" tIns="0" rIns="0" bIns="0" numCol="1" spcCol="0" rtlCol="0" fromWordArt="0" anchor="t" anchorCtr="0" forceAA="0" compatLnSpc="1">
+                        <a:prstTxWarp prst="textNoShape">
+                          <a:avLst/>
+                        </a:prstTxWarp>
+                        <a:spAutoFit/>
+                      </wps:bodyPr>
+                    </wps:wsp>
+                  </a:graphicData>
+                </a:graphic>
+              </wp:anchor>
+            </w:drawing>
+          </mc:Choice>
+          <mc:Fallback>
+            <w:pict>
+              <v:shape w14:anchorId="74DC0152" id="Textfeld 9" o:spid="_x0000_s1032" type="#_x0000_t202" style="position:absolute;margin-left:0;margin-top:245.15pt;width:7in;height:.05pt;z-index:251669504;visibility:visible;mso-wrap-style:square;mso-wrap-distance-left:9pt;mso-wrap-distance-top:0;mso-wrap-distance-right:9pt;mso-wrap-distance-bottom:0;mso-position-horizontal:left;mso-position-horizontal-relative:margin;mso-position-vertical:absolute;mso-position-vertical-relative:text;v-text-anchor:top" o:gfxdata="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" stroked="f">
+                <v:textbox style="mso-fit-shape-to-text:t" inset="0,0,0,0">
+                  <w:txbxContent>
+                    <w:p>
+                      <w:pPr>
+                        <w:pStyle w:val="Beschriftung"/>
+                        <w:rPr>
+                          <w:noProof/>
+                        </w:rPr>
+                      </w:pPr>
+                      <w:bookmarkStart w:id="13" w:name="_Toc532229596"/>
+                      <w:bookmarkStart w:id="14" w:name="_Toc532231044"/>
+                      <w:r>
+                        <w:t xml:space="preserve">Abbildung </w:t>
+                      </w:r>
+                      <w:fldSimple w:instr=" SEQ Abbildung \* ARABIC ">
+                        <w:r>
+                          <w:rPr>
+                            <w:noProof/>
+                          </w:rPr>
+                          <w:t>3</w:t>
+                        </w:r>
+                      </w:fldSimple>
+                      <w:r>
+                        <w:t>: Sequenzdiagramm Bombe legen</w:t>
+                      </w:r>
+                      <w:bookmarkEnd w:id="13"/>
+                      <w:bookmarkEnd w:id="14"/>
+                    </w:p>
+                  </w:txbxContent>
+                </v:textbox>
+                <w10:wrap type="topAndBottom" anchorx="margin"/>
+              </v:shape>
+            </w:pict>
+          </mc:Fallback>
+        </mc:AlternateContent>
+      </w:r>
       <w:r>
         <w:rPr>
           <w:noProof/>
         </w:rPr>
         <w:drawing>
-          <wp:inline distT="0" distB="0" distL="0" distR="0" wp14:anchorId="0B82EEBC" wp14:editId="7DF85F00">
-            <wp:extent cx="5760720" cy="2615565"/>
-            <wp:effectExtent l="0" t="0" r="0" b="0"/>
+          <wp:anchor distT="0" distB="0" distL="114300" distR="114300" simplePos="0" relativeHeight="251668480" behindDoc="1" locked="0" layoutInCell="1" allowOverlap="1" wp14:anchorId="1D5C7682" wp14:editId="7F3B1684">
+            <wp:simplePos x="0" y="0"/>
+            <wp:positionH relativeFrom="margin">
+              <wp:align>left</wp:align>
+            </wp:positionH>
+            <wp:positionV relativeFrom="paragraph">
+              <wp:posOffset>285578</wp:posOffset>
+            </wp:positionV>
+            <wp:extent cx="6400800" cy="2905760"/>
+            <wp:effectExtent l="0" t="0" r="0" b="8890"/>
+            <wp:wrapTopAndBottom/>
             <wp:docPr id="1" name="Grafik 1"/>
             <wp:cNvGraphicFramePr>
               <a:graphicFrameLocks xmlns:a="http://schemas.openxmlformats.org/drawingml/2006/main" noChangeAspect="1"/>
@@ -1752,7 +2045,7 @@
                     <pic:cNvPicPr/>
                   </pic:nvPicPr>
                   <pic:blipFill>
-                    <a:blip r:embed="rId9" cstate="print">
+                    <a:blip r:embed="rId11" cstate="print">
                       <a:extLst>
                         <a:ext uri="{28A0092B-C50C-407E-A947-70E740481C1C}">
                           <a14:useLocalDpi xmlns:a14="http://schemas.microsoft.com/office/drawing/2010/main" val="0"/>
@@ -1766,7 +2059,7 @@
                   <pic:spPr>
                     <a:xfrm>
                       <a:off x="0" y="0"/>
-                      <a:ext cx="5760720" cy="2615565"/>
+                      <a:ext cx="6400800" cy="2905760"/>
                     </a:xfrm>
                     <a:prstGeom prst="rect">
                       <a:avLst/>
@@ -1775,52 +2068,38 @@
                 </pic:pic>
               </a:graphicData>
             </a:graphic>
-          </wp:inline>
+          </wp:anchor>
         </w:drawing>
+      </w:r>
+      <w:r>
+        <w:t>Ein Spieler klickt auf die Leertaste und legt auf diese Weise eine Bombe.</w:t>
       </w:r>
     </w:p>
     <w:p>
       <w:pPr>
-        <w:pStyle w:val="Beschriftung"/>
+        <w:rPr>
+          <w:rFonts w:asciiTheme="majorHAnsi" w:eastAsiaTheme="majorEastAsia" w:hAnsiTheme="majorHAnsi" w:cstheme="majorBidi"/>
+          <w:color w:val="2F5496" w:themeColor="accent1" w:themeShade="BF"/>
+          <w:sz w:val="26"/>
+          <w:szCs w:val="26"/>
+        </w:rPr>
       </w:pPr>
-      <w:bookmarkStart w:id="7" w:name="_Toc531842976"/>
-      <w:r>
-        <w:t xml:space="preserve">Abbildung </w:t>
-      </w:r>
-      <w:fldSimple w:instr=" SEQ Abbildung \* ARABIC ">
-        <w:r>
-          <w:rPr>
-            <w:noProof/>
-          </w:rPr>
-          <w:t>3</w:t>
-        </w:r>
-      </w:fldSimple>
-      <w:r>
-        <w:t>: Sequenzdiagramm Bombe legen</w:t>
-      </w:r>
-      <w:bookmarkEnd w:id="7"/>
-    </w:p>
-    <w:p>
-      <w:pPr>
-        <w:pStyle w:val="berschrift2"/>
-        <w:numPr>
-          <w:ilvl w:val="0"/>
-          <w:numId w:val="0"/>
-        </w:numPr>
-      </w:pPr>
-      <w:r>
-        <w:t xml:space="preserve"> </w:t>
+      <w:bookmarkStart w:id="15" w:name="_Toc532229605"/>
+      <w:r>
+        <w:br w:type="page"/>
       </w:r>
     </w:p>
     <w:p>
       <w:pPr>
         <w:pStyle w:val="berschrift2"/>
       </w:pPr>
-      <w:bookmarkStart w:id="8" w:name="_Toc531842935"/>
-      <w:r>
+      <w:bookmarkStart w:id="16" w:name="_Toc532231050"/>
+      <w:r>
+        <w:lastRenderedPageBreak/>
         <w:t>Anwendungsfall 2</w:t>
       </w:r>
-      <w:bookmarkEnd w:id="8"/>
+      <w:bookmarkEnd w:id="15"/>
+      <w:bookmarkEnd w:id="16"/>
     </w:p>
     <w:p>
       <w:r>
@@ -1828,37 +2107,47 @@
       </w:r>
     </w:p>
     <w:p>
-      <w:r>
+      <w:pPr>
         <w:rPr>
           <w:highlight w:val="yellow"/>
         </w:rPr>
-        <w:t>// TODO</w:t>
-      </w:r>
+      </w:pPr>
       <w:r>
         <w:rPr>
           <w:highlight w:val="yellow"/>
         </w:rPr>
-        <w:t>:</w:t>
-      </w:r>
+        <w:t xml:space="preserve">// TODO: Hier </w:t>
+      </w:r>
+      <w:proofErr w:type="spellStart"/>
       <w:r>
         <w:rPr>
           <w:highlight w:val="yellow"/>
         </w:rPr>
-        <w:t xml:space="preserve"> Hier </w:t>
-      </w:r>
-      <w:proofErr w:type="spellStart"/>
+        <w:t>Flo’s</w:t>
+      </w:r>
+      <w:proofErr w:type="spellEnd"/>
       <w:r>
         <w:rPr>
           <w:highlight w:val="yellow"/>
         </w:rPr>
-        <w:t>Flo’s</w:t>
-      </w:r>
-      <w:proofErr w:type="spellEnd"/>
+        <w:t xml:space="preserve"> Diagramm einfügen</w:t>
+      </w:r>
+    </w:p>
+    <w:p>
       <w:r>
         <w:rPr>
           <w:highlight w:val="yellow"/>
         </w:rPr>
-        <w:t xml:space="preserve"> Diagramm einfügen</w:t>
+        <w:t>// ACHTUNG:</w:t>
+      </w:r>
+      <w:r>
+        <w:rPr>
+          <w:highlight w:val="yellow"/>
+        </w:rPr>
+        <w:t xml:space="preserve"> SEITENZAHL, DATUM ETC… AUF JEDER SEITE ÜBERPRÜFEN</w:t>
+      </w:r>
+      <w:r>
+        <w:t xml:space="preserve"> </w:t>
       </w:r>
     </w:p>
     <w:p>
@@ -1870,7 +2159,7 @@
           <w:noProof/>
         </w:rPr>
         <w:drawing>
-          <wp:inline distT="0" distB="0" distL="0" distR="0" wp14:anchorId="5DF851E3" wp14:editId="228DA2EE">
+          <wp:inline distT="0" distB="0" distL="0" distR="0" wp14:anchorId="18DBB620" wp14:editId="3FE699F4">
             <wp:extent cx="5760720" cy="845820"/>
             <wp:effectExtent l="0" t="0" r="0" b="0"/>
             <wp:docPr id="5" name="Grafik 5"/>
@@ -1883,7 +2172,7 @@
                     <pic:cNvPicPr/>
                   </pic:nvPicPr>
                   <pic:blipFill>
-                    <a:blip r:embed="rId10">
+                    <a:blip r:embed="rId12">
                       <a:extLst>
                         <a:ext uri="{28A0092B-C50C-407E-A947-70E740481C1C}">
                           <a14:useLocalDpi xmlns:a14="http://schemas.microsoft.com/office/drawing/2010/main" val="0"/>
@@ -1914,28 +2203,63 @@
       <w:pPr>
         <w:pStyle w:val="Beschriftung"/>
       </w:pPr>
-      <w:bookmarkStart w:id="9" w:name="_Toc531842977"/>
+      <w:bookmarkStart w:id="17" w:name="_Toc532229597"/>
+      <w:bookmarkStart w:id="18" w:name="_Toc532231045"/>
       <w:r>
         <w:t xml:space="preserve">Abbildung </w:t>
       </w:r>
-      <w:fldSimple w:instr=" SEQ Abbildung \* ARABIC ">
-        <w:r>
-          <w:rPr>
-            <w:noProof/>
-          </w:rPr>
-          <w:t>4</w:t>
-        </w:r>
-      </w:fldSimple>
+      <w:r>
+        <w:rPr>
+          <w:noProof/>
+        </w:rPr>
+        <w:fldChar w:fldCharType="begin"/>
+      </w:r>
+      <w:r>
+        <w:rPr>
+          <w:noProof/>
+        </w:rPr>
+        <w:instrText xml:space="preserve"> SEQ Abbildung \* ARABIC </w:instrText>
+      </w:r>
+      <w:r>
+        <w:rPr>
+          <w:noProof/>
+        </w:rPr>
+        <w:fldChar w:fldCharType="separate"/>
+      </w:r>
+      <w:r>
+        <w:rPr>
+          <w:noProof/>
+        </w:rPr>
+        <w:t>4</w:t>
+      </w:r>
+      <w:r>
+        <w:rPr>
+          <w:noProof/>
+        </w:rPr>
+        <w:fldChar w:fldCharType="end"/>
+      </w:r>
       <w:r>
         <w:t>: Sequenzdiagramm Bombe wurde gelegt</w:t>
       </w:r>
-      <w:bookmarkEnd w:id="9"/>
+      <w:bookmarkEnd w:id="17"/>
+      <w:bookmarkEnd w:id="18"/>
+    </w:p>
+    <w:p>
+      <w:pPr>
+        <w:pStyle w:val="berschrift1"/>
+        <w:tabs>
+          <w:tab w:val="left" w:pos="797"/>
+        </w:tabs>
+      </w:pPr>
+      <w:r>
+        <w:tab/>
+      </w:r>
     </w:p>
     <w:sectPr>
-      <w:headerReference w:type="default" r:id="rId11"/>
-      <w:footerReference w:type="default" r:id="rId12"/>
-      <w:pgSz w:w="11906" w:h="16838"/>
-      <w:pgMar w:top="1417" w:right="1417" w:bottom="1134" w:left="1417" w:header="708" w:footer="708" w:gutter="0"/>
+      <w:headerReference w:type="default" r:id="rId13"/>
+      <w:footerReference w:type="default" r:id="rId14"/>
+      <w:pgSz w:w="16838" w:h="11906" w:orient="landscape"/>
+      <w:pgMar w:top="1417" w:right="1417" w:bottom="1417" w:left="1134" w:header="708" w:footer="708" w:gutter="0"/>
       <w:pgNumType w:start="0"/>
       <w:cols w:space="708"/>
       <w:titlePg/>
@@ -1975,15 +2299,45 @@
   <w:p>
     <w:pPr>
       <w:pStyle w:val="Fuzeile"/>
+      <w:tabs>
+        <w:tab w:val="clear" w:pos="4536"/>
+        <w:tab w:val="clear" w:pos="9072"/>
+        <w:tab w:val="center" w:pos="7143"/>
+      </w:tabs>
     </w:pPr>
     <w:r>
-      <w:t>Sven Ziörjen</w:t>
+      <w:t>Florian Moser, Sven Ziörjen</w:t>
+    </w:r>
+    <w:r>
+      <w:tab/>
+      <w:t>Modul 326</w:t>
     </w:r>
     <w:r>
       <w:tab/>
     </w:r>
     <w:r>
-      <w:t>Modul 326</w:t>
+      <w:tab/>
+    </w:r>
+    <w:r>
+      <w:tab/>
+    </w:r>
+    <w:r>
+      <w:tab/>
+    </w:r>
+    <w:r>
+      <w:tab/>
+    </w:r>
+    <w:r>
+      <w:tab/>
+    </w:r>
+    <w:r>
+      <w:tab/>
+    </w:r>
+    <w:r>
+      <w:tab/>
+    </w:r>
+    <w:r>
+      <w:tab/>
     </w:r>
     <w:r>
       <w:tab/>
@@ -2040,22 +2394,18 @@
   <w:p>
     <w:pPr>
       <w:pStyle w:val="Kopfzeile"/>
+      <w:tabs>
+        <w:tab w:val="clear" w:pos="4536"/>
+        <w:tab w:val="clear" w:pos="9072"/>
+        <w:tab w:val="right" w:pos="14287"/>
+      </w:tabs>
     </w:pPr>
     <w:r>
       <w:t>Architekturdokumentation</w:t>
     </w:r>
     <w:r>
       <w:tab/>
-    </w:r>
-    <w:r>
-      <w:tab/>
-      <w:t>0</w:t>
-    </w:r>
-    <w:r>
-      <w:t>6</w:t>
-    </w:r>
-    <w:r>
-      <w:t>.12.2018</w:t>
+      <w:t>10.12.2018</w:t>
     </w:r>
   </w:p>
 </w:hdr>
@@ -2070,7 +2420,6 @@
     <w:lvl w:ilvl="0">
       <w:start w:val="1"/>
       <w:numFmt w:val="decimal"/>
-      <w:pStyle w:val="berschrift1"/>
       <w:lvlText w:val="%1"/>
       <w:lvlJc w:val="left"/>
       <w:pPr>
@@ -2080,7 +2429,6 @@
     <w:lvl w:ilvl="1">
       <w:start w:val="1"/>
       <w:numFmt w:val="decimal"/>
-      <w:pStyle w:val="berschrift2"/>
       <w:lvlText w:val="%1.%2"/>
       <w:lvlJc w:val="left"/>
       <w:pPr>
@@ -2090,7 +2438,6 @@
     <w:lvl w:ilvl="2">
       <w:start w:val="1"/>
       <w:numFmt w:val="decimal"/>
-      <w:pStyle w:val="berschrift3"/>
       <w:lvlText w:val="%1.%2.%3"/>
       <w:lvlJc w:val="left"/>
       <w:pPr>
@@ -2100,7 +2447,6 @@
     <w:lvl w:ilvl="3">
       <w:start w:val="1"/>
       <w:numFmt w:val="decimal"/>
-      <w:pStyle w:val="berschrift4"/>
       <w:lvlText w:val="%1.%2.%3.%4"/>
       <w:lvlJc w:val="left"/>
       <w:pPr>
@@ -2110,7 +2456,6 @@
     <w:lvl w:ilvl="4">
       <w:start w:val="1"/>
       <w:numFmt w:val="decimal"/>
-      <w:pStyle w:val="berschrift5"/>
       <w:lvlText w:val="%1.%2.%3.%4.%5"/>
       <w:lvlJc w:val="left"/>
       <w:pPr>
@@ -2120,7 +2465,6 @@
     <w:lvl w:ilvl="5">
       <w:start w:val="1"/>
       <w:numFmt w:val="decimal"/>
-      <w:pStyle w:val="berschrift6"/>
       <w:lvlText w:val="%1.%2.%3.%4.%5.%6"/>
       <w:lvlJc w:val="left"/>
       <w:pPr>
@@ -2130,7 +2474,6 @@
     <w:lvl w:ilvl="6">
       <w:start w:val="1"/>
       <w:numFmt w:val="decimal"/>
-      <w:pStyle w:val="berschrift7"/>
       <w:lvlText w:val="%1.%2.%3.%4.%5.%6.%7"/>
       <w:lvlJc w:val="left"/>
       <w:pPr>
@@ -2140,7 +2483,6 @@
     <w:lvl w:ilvl="7">
       <w:start w:val="1"/>
       <w:numFmt w:val="decimal"/>
-      <w:pStyle w:val="berschrift8"/>
       <w:lvlText w:val="%1.%2.%3.%4.%5.%6.%7.%8"/>
       <w:lvlJc w:val="left"/>
       <w:pPr>
@@ -2150,7 +2492,6 @@
     <w:lvl w:ilvl="8">
       <w:start w:val="1"/>
       <w:numFmt w:val="decimal"/>
-      <w:pStyle w:val="berschrift9"/>
       <w:lvlText w:val="%1.%2.%3.%4.%5.%6.%7.%8.%9"/>
       <w:lvlJc w:val="left"/>
       <w:pPr>
@@ -2588,10 +2929,6 @@
   <w:style w:type="paragraph" w:default="1" w:styleId="Standard">
     <w:name w:val="Normal"/>
     <w:qFormat/>
-    <w:rsid w:val="00193505"/>
-    <w:pPr>
-      <w:spacing w:line="256" w:lineRule="auto"/>
-    </w:pPr>
   </w:style>
   <w:style w:type="paragraph" w:styleId="berschrift1">
     <w:name w:val="heading 1"/>
@@ -2600,13 +2937,10 @@
     <w:link w:val="berschrift1Zchn"/>
     <w:uiPriority w:val="9"/>
     <w:qFormat/>
-    <w:rsid w:val="00193505"/>
+    <w:rsid w:val="00B47B89"/>
     <w:pPr>
       <w:keepNext/>
       <w:keepLines/>
-      <w:numPr>
-        <w:numId w:val="1"/>
-      </w:numPr>
       <w:spacing w:before="240" w:after="0"/>
       <w:outlineLvl w:val="0"/>
     </w:pPr>
@@ -2625,12 +2959,10 @@
     <w:uiPriority w:val="9"/>
     <w:unhideWhenUsed/>
     <w:qFormat/>
-    <w:rsid w:val="00193505"/>
+    <w:rsid w:val="00796236"/>
     <w:pPr>
-      <w:numPr>
-        <w:ilvl w:val="1"/>
-      </w:numPr>
-      <w:spacing w:before="40"/>
+      <w:spacing w:before="40" w:line="256" w:lineRule="auto"/>
+      <w:ind w:left="576" w:hanging="576"/>
       <w:outlineLvl w:val="1"/>
     </w:pPr>
     <w:rPr>
@@ -2646,15 +2978,12 @@
     <w:uiPriority w:val="9"/>
     <w:unhideWhenUsed/>
     <w:qFormat/>
-    <w:rsid w:val="00193505"/>
+    <w:rsid w:val="00796236"/>
     <w:pPr>
       <w:keepNext/>
       <w:keepLines/>
-      <w:numPr>
-        <w:ilvl w:val="2"/>
-        <w:numId w:val="1"/>
-      </w:numPr>
-      <w:spacing w:before="40" w:after="0"/>
+      <w:spacing w:before="40" w:after="0" w:line="256" w:lineRule="auto"/>
+      <w:ind w:left="720" w:hanging="720"/>
       <w:outlineLvl w:val="2"/>
     </w:pPr>
     <w:rPr>
@@ -2673,15 +3002,12 @@
     <w:semiHidden/>
     <w:unhideWhenUsed/>
     <w:qFormat/>
-    <w:rsid w:val="00193505"/>
+    <w:rsid w:val="00796236"/>
     <w:pPr>
       <w:keepNext/>
       <w:keepLines/>
-      <w:numPr>
-        <w:ilvl w:val="3"/>
-        <w:numId w:val="1"/>
-      </w:numPr>
-      <w:spacing w:before="40" w:after="0"/>
+      <w:spacing w:before="40" w:after="0" w:line="256" w:lineRule="auto"/>
+      <w:ind w:left="864" w:hanging="864"/>
       <w:outlineLvl w:val="3"/>
     </w:pPr>
     <w:rPr>
@@ -2700,15 +3026,12 @@
     <w:semiHidden/>
     <w:unhideWhenUsed/>
     <w:qFormat/>
-    <w:rsid w:val="00193505"/>
+    <w:rsid w:val="00796236"/>
     <w:pPr>
       <w:keepNext/>
       <w:keepLines/>
-      <w:numPr>
-        <w:ilvl w:val="4"/>
-        <w:numId w:val="1"/>
-      </w:numPr>
-      <w:spacing w:before="40" w:after="0"/>
+      <w:spacing w:before="40" w:after="0" w:line="256" w:lineRule="auto"/>
+      <w:ind w:left="1008" w:hanging="1008"/>
       <w:outlineLvl w:val="4"/>
     </w:pPr>
     <w:rPr>
@@ -2725,15 +3048,12 @@
     <w:semiHidden/>
     <w:unhideWhenUsed/>
     <w:qFormat/>
-    <w:rsid w:val="00193505"/>
+    <w:rsid w:val="00796236"/>
     <w:pPr>
       <w:keepNext/>
       <w:keepLines/>
-      <w:numPr>
-        <w:ilvl w:val="5"/>
-        <w:numId w:val="1"/>
-      </w:numPr>
-      <w:spacing w:before="40" w:after="0"/>
+      <w:spacing w:before="40" w:after="0" w:line="256" w:lineRule="auto"/>
+      <w:ind w:left="1152" w:hanging="1152"/>
       <w:outlineLvl w:val="5"/>
     </w:pPr>
     <w:rPr>
@@ -2750,15 +3070,12 @@
     <w:semiHidden/>
     <w:unhideWhenUsed/>
     <w:qFormat/>
-    <w:rsid w:val="00193505"/>
+    <w:rsid w:val="00796236"/>
     <w:pPr>
       <w:keepNext/>
       <w:keepLines/>
-      <w:numPr>
-        <w:ilvl w:val="6"/>
-        <w:numId w:val="1"/>
-      </w:numPr>
-      <w:spacing w:before="40" w:after="0"/>
+      <w:spacing w:before="40" w:after="0" w:line="256" w:lineRule="auto"/>
+      <w:ind w:left="1296" w:hanging="1296"/>
       <w:outlineLvl w:val="6"/>
     </w:pPr>
     <w:rPr>
@@ -2777,15 +3094,12 @@
     <w:semiHidden/>
     <w:unhideWhenUsed/>
     <w:qFormat/>
-    <w:rsid w:val="00193505"/>
+    <w:rsid w:val="00796236"/>
     <w:pPr>
       <w:keepNext/>
       <w:keepLines/>
-      <w:numPr>
-        <w:ilvl w:val="7"/>
-        <w:numId w:val="1"/>
-      </w:numPr>
-      <w:spacing w:before="40" w:after="0"/>
+      <w:spacing w:before="40" w:after="0" w:line="256" w:lineRule="auto"/>
+      <w:ind w:left="1440" w:hanging="1440"/>
       <w:outlineLvl w:val="7"/>
     </w:pPr>
     <w:rPr>
@@ -2804,15 +3118,12 @@
     <w:semiHidden/>
     <w:unhideWhenUsed/>
     <w:qFormat/>
-    <w:rsid w:val="00193505"/>
+    <w:rsid w:val="00796236"/>
     <w:pPr>
       <w:keepNext/>
       <w:keepLines/>
-      <w:numPr>
-        <w:ilvl w:val="8"/>
-        <w:numId w:val="1"/>
-      </w:numPr>
-      <w:spacing w:before="40" w:after="0"/>
+      <w:spacing w:before="40" w:after="0" w:line="256" w:lineRule="auto"/>
+      <w:ind w:left="1584" w:hanging="1584"/>
       <w:outlineLvl w:val="8"/>
     </w:pPr>
     <w:rPr>
@@ -2851,12 +3162,37 @@
     <w:semiHidden/>
     <w:unhideWhenUsed/>
   </w:style>
+  <w:style w:type="paragraph" w:styleId="KeinLeerraum">
+    <w:name w:val="No Spacing"/>
+    <w:link w:val="KeinLeerraumZchn"/>
+    <w:uiPriority w:val="1"/>
+    <w:qFormat/>
+    <w:rsid w:val="0083670D"/>
+    <w:pPr>
+      <w:spacing w:after="0" w:line="240" w:lineRule="auto"/>
+    </w:pPr>
+    <w:rPr>
+      <w:rFonts w:eastAsiaTheme="minorEastAsia"/>
+      <w:lang w:eastAsia="de-CH"/>
+    </w:rPr>
+  </w:style>
+  <w:style w:type="character" w:customStyle="1" w:styleId="KeinLeerraumZchn">
+    <w:name w:val="Kein Leerraum Zchn"/>
+    <w:basedOn w:val="Absatz-Standardschriftart"/>
+    <w:link w:val="KeinLeerraum"/>
+    <w:uiPriority w:val="1"/>
+    <w:rsid w:val="0083670D"/>
+    <w:rPr>
+      <w:rFonts w:eastAsiaTheme="minorEastAsia"/>
+      <w:lang w:eastAsia="de-CH"/>
+    </w:rPr>
+  </w:style>
   <w:style w:type="character" w:customStyle="1" w:styleId="berschrift1Zchn">
     <w:name w:val="Überschrift 1 Zchn"/>
     <w:basedOn w:val="Absatz-Standardschriftart"/>
     <w:link w:val="berschrift1"/>
     <w:uiPriority w:val="9"/>
-    <w:rsid w:val="00193505"/>
+    <w:rsid w:val="00B47B89"/>
     <w:rPr>
       <w:rFonts w:asciiTheme="majorHAnsi" w:eastAsiaTheme="majorEastAsia" w:hAnsiTheme="majorHAnsi" w:cstheme="majorBidi"/>
       <w:color w:val="2F5496" w:themeColor="accent1" w:themeShade="BF"/>
@@ -2864,12 +3200,27 @@
       <w:szCs w:val="32"/>
     </w:rPr>
   </w:style>
+  <w:style w:type="paragraph" w:styleId="Inhaltsverzeichnisberschrift">
+    <w:name w:val="TOC Heading"/>
+    <w:basedOn w:val="berschrift1"/>
+    <w:next w:val="Standard"/>
+    <w:uiPriority w:val="39"/>
+    <w:unhideWhenUsed/>
+    <w:qFormat/>
+    <w:rsid w:val="00B47B89"/>
+    <w:pPr>
+      <w:outlineLvl w:val="9"/>
+    </w:pPr>
+    <w:rPr>
+      <w:lang w:eastAsia="de-CH"/>
+    </w:rPr>
+  </w:style>
   <w:style w:type="character" w:customStyle="1" w:styleId="berschrift2Zchn">
     <w:name w:val="Überschrift 2 Zchn"/>
     <w:basedOn w:val="Absatz-Standardschriftart"/>
     <w:link w:val="berschrift2"/>
     <w:uiPriority w:val="9"/>
-    <w:rsid w:val="00193505"/>
+    <w:rsid w:val="00796236"/>
     <w:rPr>
       <w:rFonts w:asciiTheme="majorHAnsi" w:eastAsiaTheme="majorEastAsia" w:hAnsiTheme="majorHAnsi" w:cstheme="majorBidi"/>
       <w:color w:val="2F5496" w:themeColor="accent1" w:themeShade="BF"/>
@@ -2882,7 +3233,7 @@
     <w:basedOn w:val="Absatz-Standardschriftart"/>
     <w:link w:val="berschrift3"/>
     <w:uiPriority w:val="9"/>
-    <w:rsid w:val="00193505"/>
+    <w:rsid w:val="00796236"/>
     <w:rPr>
       <w:rFonts w:asciiTheme="majorHAnsi" w:eastAsiaTheme="majorEastAsia" w:hAnsiTheme="majorHAnsi" w:cstheme="majorBidi"/>
       <w:color w:val="1F3763" w:themeColor="accent1" w:themeShade="7F"/>
@@ -2896,7 +3247,7 @@
     <w:link w:val="berschrift4"/>
     <w:uiPriority w:val="9"/>
     <w:semiHidden/>
-    <w:rsid w:val="00193505"/>
+    <w:rsid w:val="00796236"/>
     <w:rPr>
       <w:rFonts w:asciiTheme="majorHAnsi" w:eastAsiaTheme="majorEastAsia" w:hAnsiTheme="majorHAnsi" w:cstheme="majorBidi"/>
       <w:i/>
@@ -2910,7 +3261,7 @@
     <w:link w:val="berschrift5"/>
     <w:uiPriority w:val="9"/>
     <w:semiHidden/>
-    <w:rsid w:val="00193505"/>
+    <w:rsid w:val="00796236"/>
     <w:rPr>
       <w:rFonts w:asciiTheme="majorHAnsi" w:eastAsiaTheme="majorEastAsia" w:hAnsiTheme="majorHAnsi" w:cstheme="majorBidi"/>
       <w:color w:val="2F5496" w:themeColor="accent1" w:themeShade="BF"/>
@@ -2922,7 +3273,7 @@
     <w:link w:val="berschrift6"/>
     <w:uiPriority w:val="9"/>
     <w:semiHidden/>
-    <w:rsid w:val="00193505"/>
+    <w:rsid w:val="00796236"/>
     <w:rPr>
       <w:rFonts w:asciiTheme="majorHAnsi" w:eastAsiaTheme="majorEastAsia" w:hAnsiTheme="majorHAnsi" w:cstheme="majorBidi"/>
       <w:color w:val="1F3763" w:themeColor="accent1" w:themeShade="7F"/>
@@ -2934,7 +3285,7 @@
     <w:link w:val="berschrift7"/>
     <w:uiPriority w:val="9"/>
     <w:semiHidden/>
-    <w:rsid w:val="00193505"/>
+    <w:rsid w:val="00796236"/>
     <w:rPr>
       <w:rFonts w:asciiTheme="majorHAnsi" w:eastAsiaTheme="majorEastAsia" w:hAnsiTheme="majorHAnsi" w:cstheme="majorBidi"/>
       <w:i/>
@@ -2948,7 +3299,7 @@
     <w:link w:val="berschrift8"/>
     <w:uiPriority w:val="9"/>
     <w:semiHidden/>
-    <w:rsid w:val="00193505"/>
+    <w:rsid w:val="00796236"/>
     <w:rPr>
       <w:rFonts w:asciiTheme="majorHAnsi" w:eastAsiaTheme="majorEastAsia" w:hAnsiTheme="majorHAnsi" w:cstheme="majorBidi"/>
       <w:color w:val="272727" w:themeColor="text1" w:themeTint="D8"/>
@@ -2962,7 +3313,7 @@
     <w:link w:val="berschrift9"/>
     <w:uiPriority w:val="9"/>
     <w:semiHidden/>
-    <w:rsid w:val="00193505"/>
+    <w:rsid w:val="00796236"/>
     <w:rPr>
       <w:rFonts w:asciiTheme="majorHAnsi" w:eastAsiaTheme="majorEastAsia" w:hAnsiTheme="majorHAnsi" w:cstheme="majorBidi"/>
       <w:i/>
@@ -2979,7 +3330,7 @@
     <w:uiPriority w:val="35"/>
     <w:unhideWhenUsed/>
     <w:qFormat/>
-    <w:rsid w:val="00D76A6B"/>
+    <w:rsid w:val="00796236"/>
     <w:pPr>
       <w:spacing w:after="200" w:line="240" w:lineRule="auto"/>
     </w:pPr>
@@ -2991,117 +3342,13 @@
       <w:szCs w:val="18"/>
     </w:rPr>
   </w:style>
-  <w:style w:type="paragraph" w:styleId="KeinLeerraum">
-    <w:name w:val="No Spacing"/>
-    <w:link w:val="KeinLeerraumZchn"/>
-    <w:uiPriority w:val="1"/>
-    <w:qFormat/>
-    <w:rsid w:val="00023DDD"/>
-    <w:pPr>
-      <w:spacing w:after="0" w:line="240" w:lineRule="auto"/>
-    </w:pPr>
-    <w:rPr>
-      <w:rFonts w:eastAsiaTheme="minorEastAsia"/>
-      <w:lang w:eastAsia="de-CH"/>
-    </w:rPr>
-  </w:style>
-  <w:style w:type="character" w:customStyle="1" w:styleId="KeinLeerraumZchn">
-    <w:name w:val="Kein Leerraum Zchn"/>
-    <w:basedOn w:val="Absatz-Standardschriftart"/>
-    <w:link w:val="KeinLeerraum"/>
-    <w:uiPriority w:val="1"/>
-    <w:rsid w:val="00023DDD"/>
-    <w:rPr>
-      <w:rFonts w:eastAsiaTheme="minorEastAsia"/>
-      <w:lang w:eastAsia="de-CH"/>
-    </w:rPr>
-  </w:style>
-  <w:style w:type="paragraph" w:styleId="Inhaltsverzeichnisberschrift">
-    <w:name w:val="TOC Heading"/>
-    <w:basedOn w:val="berschrift1"/>
-    <w:next w:val="Standard"/>
-    <w:uiPriority w:val="39"/>
-    <w:unhideWhenUsed/>
-    <w:qFormat/>
-    <w:rsid w:val="001557F3"/>
-    <w:pPr>
-      <w:numPr>
-        <w:numId w:val="0"/>
-      </w:numPr>
-      <w:spacing w:line="259" w:lineRule="auto"/>
-      <w:outlineLvl w:val="9"/>
-    </w:pPr>
-    <w:rPr>
-      <w:lang w:eastAsia="de-CH"/>
-    </w:rPr>
-  </w:style>
-  <w:style w:type="paragraph" w:styleId="Verzeichnis1">
-    <w:name w:val="toc 1"/>
-    <w:basedOn w:val="Standard"/>
-    <w:next w:val="Standard"/>
-    <w:autoRedefine/>
-    <w:uiPriority w:val="39"/>
-    <w:unhideWhenUsed/>
-    <w:rsid w:val="001557F3"/>
-    <w:pPr>
-      <w:spacing w:after="100"/>
-    </w:pPr>
-  </w:style>
-  <w:style w:type="paragraph" w:styleId="Verzeichnis2">
-    <w:name w:val="toc 2"/>
-    <w:basedOn w:val="Standard"/>
-    <w:next w:val="Standard"/>
-    <w:autoRedefine/>
-    <w:uiPriority w:val="39"/>
-    <w:unhideWhenUsed/>
-    <w:rsid w:val="001557F3"/>
-    <w:pPr>
-      <w:spacing w:after="100"/>
-      <w:ind w:left="220"/>
-    </w:pPr>
-  </w:style>
-  <w:style w:type="paragraph" w:styleId="Verzeichnis3">
-    <w:name w:val="toc 3"/>
-    <w:basedOn w:val="Standard"/>
-    <w:next w:val="Standard"/>
-    <w:autoRedefine/>
-    <w:uiPriority w:val="39"/>
-    <w:unhideWhenUsed/>
-    <w:rsid w:val="001557F3"/>
-    <w:pPr>
-      <w:spacing w:after="100"/>
-      <w:ind w:left="440"/>
-    </w:pPr>
-  </w:style>
-  <w:style w:type="character" w:styleId="Hyperlink">
-    <w:name w:val="Hyperlink"/>
-    <w:basedOn w:val="Absatz-Standardschriftart"/>
-    <w:uiPriority w:val="99"/>
-    <w:unhideWhenUsed/>
-    <w:rsid w:val="001557F3"/>
-    <w:rPr>
-      <w:color w:val="0563C1" w:themeColor="hyperlink"/>
-      <w:u w:val="single"/>
-    </w:rPr>
-  </w:style>
-  <w:style w:type="paragraph" w:styleId="Abbildungsverzeichnis">
-    <w:name w:val="table of figures"/>
-    <w:basedOn w:val="Standard"/>
-    <w:next w:val="Standard"/>
-    <w:uiPriority w:val="99"/>
-    <w:unhideWhenUsed/>
-    <w:rsid w:val="002837AE"/>
-    <w:pPr>
-      <w:spacing w:after="0"/>
-    </w:pPr>
-  </w:style>
   <w:style w:type="paragraph" w:styleId="Kopfzeile">
     <w:name w:val="header"/>
     <w:basedOn w:val="Standard"/>
     <w:link w:val="KopfzeileZchn"/>
     <w:uiPriority w:val="99"/>
     <w:unhideWhenUsed/>
-    <w:rsid w:val="00DE0566"/>
+    <w:rsid w:val="00A1319E"/>
     <w:pPr>
       <w:tabs>
         <w:tab w:val="center" w:pos="4536"/>
@@ -3115,7 +3362,7 @@
     <w:basedOn w:val="Absatz-Standardschriftart"/>
     <w:link w:val="Kopfzeile"/>
     <w:uiPriority w:val="99"/>
-    <w:rsid w:val="00DE0566"/>
+    <w:rsid w:val="00A1319E"/>
   </w:style>
   <w:style w:type="paragraph" w:styleId="Fuzeile">
     <w:name w:val="footer"/>
@@ -3123,7 +3370,7 @@
     <w:link w:val="FuzeileZchn"/>
     <w:uiPriority w:val="99"/>
     <w:unhideWhenUsed/>
-    <w:rsid w:val="00DE0566"/>
+    <w:rsid w:val="00A1319E"/>
     <w:pPr>
       <w:tabs>
         <w:tab w:val="center" w:pos="4536"/>
@@ -3137,30 +3384,54 @@
     <w:basedOn w:val="Absatz-Standardschriftart"/>
     <w:link w:val="Fuzeile"/>
     <w:uiPriority w:val="99"/>
-    <w:rsid w:val="00DE0566"/>
+    <w:rsid w:val="00A1319E"/>
   </w:style>
-  <w:style w:type="table" w:styleId="Tabellenraster">
-    <w:name w:val="Table Grid"/>
-    <w:basedOn w:val="NormaleTabelle"/>
+  <w:style w:type="paragraph" w:styleId="Abbildungsverzeichnis">
+    <w:name w:val="table of figures"/>
+    <w:basedOn w:val="Standard"/>
+    <w:next w:val="Standard"/>
+    <w:uiPriority w:val="99"/>
+    <w:unhideWhenUsed/>
+    <w:rsid w:val="00A1319E"/>
+    <w:pPr>
+      <w:spacing w:after="0"/>
+    </w:pPr>
+  </w:style>
+  <w:style w:type="paragraph" w:styleId="Verzeichnis1">
+    <w:name w:val="toc 1"/>
+    <w:basedOn w:val="Standard"/>
+    <w:next w:val="Standard"/>
+    <w:autoRedefine/>
     <w:uiPriority w:val="39"/>
-    <w:rsid w:val="00757C1D"/>
+    <w:unhideWhenUsed/>
+    <w:rsid w:val="00A1319E"/>
     <w:pPr>
-      <w:spacing w:after="0" w:line="240" w:lineRule="auto"/>
+      <w:spacing w:after="100"/>
     </w:pPr>
+  </w:style>
+  <w:style w:type="paragraph" w:styleId="Verzeichnis2">
+    <w:name w:val="toc 2"/>
+    <w:basedOn w:val="Standard"/>
+    <w:next w:val="Standard"/>
+    <w:autoRedefine/>
+    <w:uiPriority w:val="39"/>
+    <w:unhideWhenUsed/>
+    <w:rsid w:val="00A1319E"/>
+    <w:pPr>
+      <w:spacing w:after="100"/>
+      <w:ind w:left="220"/>
+    </w:pPr>
+  </w:style>
+  <w:style w:type="character" w:styleId="Hyperlink">
+    <w:name w:val="Hyperlink"/>
+    <w:basedOn w:val="Absatz-Standardschriftart"/>
+    <w:uiPriority w:val="99"/>
+    <w:unhideWhenUsed/>
+    <w:rsid w:val="00A1319E"/>
     <w:rPr>
-      <w:rFonts w:eastAsiaTheme="minorEastAsia"/>
-      <w:lang w:eastAsia="de-CH"/>
+      <w:color w:val="0563C1" w:themeColor="hyperlink"/>
+      <w:u w:val="single"/>
     </w:rPr>
-    <w:tblPr>
-      <w:tblBorders>
-        <w:top w:val="single" w:sz="4" w:space="0" w:color="auto"/>
-        <w:left w:val="single" w:sz="4" w:space="0" w:color="auto"/>
-        <w:bottom w:val="single" w:sz="4" w:space="0" w:color="auto"/>
-        <w:right w:val="single" w:sz="4" w:space="0" w:color="auto"/>
-        <w:insideH w:val="single" w:sz="4" w:space="0" w:color="auto"/>
-        <w:insideV w:val="single" w:sz="4" w:space="0" w:color="auto"/>
-      </w:tblBorders>
-    </w:tblPr>
   </w:style>
 </w:styles>
 </file>
@@ -3465,7 +3736,7 @@
 </file>
 
 <file path=customXml/itemProps1.xml><?xml version="1.0" encoding="utf-8"?>
-<ds:datastoreItem xmlns:ds="http://schemas.openxmlformats.org/officeDocument/2006/customXml" ds:itemID="{3119E8CD-5076-4799-9A27-7296D8642647}">
+<ds:datastoreItem xmlns:ds="http://schemas.openxmlformats.org/officeDocument/2006/customXml" ds:itemID="{B81AE27A-1730-4E50-AD43-ACB7B407A746}">
   <ds:schemaRefs>
     <ds:schemaRef ds:uri="http://schemas.openxmlformats.org/officeDocument/2006/bibliography"/>
   </ds:schemaRefs>

</xml_diff>

<commit_message>
finished all documents for next week
</commit_message>
<xml_diff>
--- a/architekturdokumentation_client_florian_moser_sven_zioerjen_infw2017a.docx
+++ b/architekturdokumentation_client_florian_moser_sven_zioerjen_infw2017a.docx
@@ -2,8 +2,6 @@
 <file path=word/document.xml><?xml version="1.0" encoding="utf-8"?>
 <w:document xmlns:wpc="http://schemas.microsoft.com/office/word/2010/wordprocessingCanvas" xmlns:cx="http://schemas.microsoft.com/office/drawing/2014/chartex" xmlns:cx1="http://schemas.microsoft.com/office/drawing/2015/9/8/chartex" xmlns:cx2="http://schemas.microsoft.com/office/drawing/2015/10/21/chartex" xmlns:cx3="http://schemas.microsoft.com/office/drawing/2016/5/9/chartex" xmlns:cx4="http://schemas.microsoft.com/office/drawing/2016/5/10/chartex" xmlns:cx5="http://schemas.microsoft.com/office/drawing/2016/5/11/chartex" xmlns:cx6="http://schemas.microsoft.com/office/drawing/2016/5/12/chartex" xmlns:cx7="http://schemas.microsoft.com/office/drawing/2016/5/13/chartex" xmlns:cx8="http://schemas.microsoft.com/office/drawing/2016/5/14/chartex" xmlns:mc="http://schemas.openxmlformats.org/markup-compatibility/2006" xmlns:aink="http://schemas.microsoft.com/office/drawing/2016/ink" xmlns:am3d="http://schemas.microsoft.com/office/drawing/2017/model3d" xmlns:o="urn:schemas-microsoft-com:office:office" xmlns:r="http://schemas.openxmlformats.org/officeDocument/2006/relationships" xmlns:m="http://schemas.openxmlformats.org/officeDocument/2006/math" xmlns:v="urn:schemas-microsoft-com:vml" xmlns:wp14="http://schemas.microsoft.com/office/word/2010/wordprocessingDrawing" xmlns:wp="http://schemas.openxmlformats.org/drawingml/2006/wordprocessingDrawing" xmlns:w10="urn:schemas-microsoft-com:office:word" xmlns:w="http://schemas.openxmlformats.org/wordprocessingml/2006/main" xmlns:w14="http://schemas.microsoft.com/office/word/2010/wordml" xmlns:w15="http://schemas.microsoft.com/office/word/2012/wordml" xmlns:w16cid="http://schemas.microsoft.com/office/word/2016/wordml/cid" xmlns:w16se="http://schemas.microsoft.com/office/word/2015/wordml/symex" xmlns:wpg="http://schemas.microsoft.com/office/word/2010/wordprocessingGroup" xmlns:wpi="http://schemas.microsoft.com/office/word/2010/wordprocessingInk" xmlns:wne="http://schemas.microsoft.com/office/word/2006/wordml" xmlns:wps="http://schemas.microsoft.com/office/word/2010/wordprocessingShape" mc:Ignorable="w14 w15 w16se w16cid wp14">
   <w:body>
-    <w:bookmarkStart w:id="0" w:name="_GoBack" w:displacedByCustomXml="next"/>
-    <w:bookmarkEnd w:id="0" w:displacedByCustomXml="next"/>
     <w:sdt>
       <w:sdtPr>
         <w:id w:val="-772778641"/>
@@ -189,14 +187,49 @@
                                       <w:caps/>
                                       <w:color w:val="FFFFFF" w:themeColor="background1"/>
                                     </w:rPr>
-                                    <w:t>infw2017a | Version 1.1 | 17</w:t>
+                                    <w:t>infw2017a | Version 1.</w:t>
                                   </w:r>
                                   <w:r>
                                     <w:rPr>
                                       <w:caps/>
                                       <w:color w:val="FFFFFF" w:themeColor="background1"/>
                                     </w:rPr>
-                                    <w:t>.12.2018</w:t>
+                                    <w:t>2</w:t>
+                                  </w:r>
+                                  <w:r>
+                                    <w:rPr>
+                                      <w:caps/>
+                                      <w:color w:val="FFFFFF" w:themeColor="background1"/>
+                                    </w:rPr>
+                                    <w:t xml:space="preserve"> | </w:t>
+                                  </w:r>
+                                  <w:r>
+                                    <w:rPr>
+                                      <w:caps/>
+                                      <w:color w:val="FFFFFF" w:themeColor="background1"/>
+                                    </w:rPr>
+                                    <w:t>05</w:t>
+                                  </w:r>
+                                  <w:r>
+                                    <w:rPr>
+                                      <w:caps/>
+                                      <w:color w:val="FFFFFF" w:themeColor="background1"/>
+                                    </w:rPr>
+                                    <w:t>.</w:t>
+                                  </w:r>
+                                  <w:r>
+                                    <w:rPr>
+                                      <w:caps/>
+                                      <w:color w:val="FFFFFF" w:themeColor="background1"/>
+                                    </w:rPr>
+                                    <w:t>01</w:t>
+                                  </w:r>
+                                  <w:r>
+                                    <w:rPr>
+                                      <w:caps/>
+                                      <w:color w:val="FFFFFF" w:themeColor="background1"/>
+                                    </w:rPr>
+                                    <w:t>.2018</w:t>
                                   </w:r>
                                 </w:p>
                               </w:txbxContent>
@@ -413,14 +446,49 @@
                                 <w:caps/>
                                 <w:color w:val="FFFFFF" w:themeColor="background1"/>
                               </w:rPr>
-                              <w:t>infw2017a | Version 1.1 | 17</w:t>
+                              <w:t>infw2017a | Version 1.</w:t>
                             </w:r>
                             <w:r>
                               <w:rPr>
                                 <w:caps/>
                                 <w:color w:val="FFFFFF" w:themeColor="background1"/>
                               </w:rPr>
-                              <w:t>.12.2018</w:t>
+                              <w:t>2</w:t>
+                            </w:r>
+                            <w:r>
+                              <w:rPr>
+                                <w:caps/>
+                                <w:color w:val="FFFFFF" w:themeColor="background1"/>
+                              </w:rPr>
+                              <w:t xml:space="preserve"> | </w:t>
+                            </w:r>
+                            <w:r>
+                              <w:rPr>
+                                <w:caps/>
+                                <w:color w:val="FFFFFF" w:themeColor="background1"/>
+                              </w:rPr>
+                              <w:t>05</w:t>
+                            </w:r>
+                            <w:r>
+                              <w:rPr>
+                                <w:caps/>
+                                <w:color w:val="FFFFFF" w:themeColor="background1"/>
+                              </w:rPr>
+                              <w:t>.</w:t>
+                            </w:r>
+                            <w:r>
+                              <w:rPr>
+                                <w:caps/>
+                                <w:color w:val="FFFFFF" w:themeColor="background1"/>
+                              </w:rPr>
+                              <w:t>01</w:t>
+                            </w:r>
+                            <w:r>
+                              <w:rPr>
+                                <w:caps/>
+                                <w:color w:val="FFFFFF" w:themeColor="background1"/>
+                              </w:rPr>
+                              <w:t>.2018</w:t>
                             </w:r>
                           </w:p>
                         </w:txbxContent>
@@ -524,12 +592,14 @@
           </w:r>
         </w:p>
         <w:p>
+          <w:bookmarkStart w:id="0" w:name="_GoBack"/>
           <w:r>
             <w:br w:type="page"/>
           </w:r>
         </w:p>
       </w:sdtContent>
     </w:sdt>
+    <w:bookmarkEnd w:id="0" w:displacedByCustomXml="next"/>
     <w:sdt>
       <w:sdtPr>
         <w:rPr>
@@ -566,10 +636,10 @@
         <w:p>
           <w:pPr>
             <w:pStyle w:val="Verzeichnis1"/>
-            <w:tabs>
-              <w:tab w:val="left" w:pos="440"/>
-              <w:tab w:val="right" w:leader="dot" w:pos="14277"/>
-            </w:tabs>
+            <w:numPr>
+              <w:ilvl w:val="0"/>
+              <w:numId w:val="0"/>
+            </w:numPr>
             <w:rPr>
               <w:rFonts w:eastAsiaTheme="minorEastAsia"/>
               <w:noProof/>
@@ -600,22 +670,7 @@
             </w:rPr>
             <w:fldChar w:fldCharType="separate"/>
           </w:r>
-          <w:hyperlink w:anchor="_Toc532803799" w:history="1">
-            <w:r>
-              <w:rPr>
-                <w:rStyle w:val="Hyperlink"/>
-                <w:noProof/>
-              </w:rPr>
-              <w:t>1</w:t>
-            </w:r>
-            <w:r>
-              <w:rPr>
-                <w:rFonts w:eastAsiaTheme="minorEastAsia"/>
-                <w:noProof/>
-                <w:lang w:eastAsia="de-CH"/>
-              </w:rPr>
-              <w:tab/>
-            </w:r>
+          <w:hyperlink w:anchor="_Toc534458390" w:history="1">
             <w:r>
               <w:rPr>
                 <w:rStyle w:val="Hyperlink"/>
@@ -642,7 +697,7 @@
                 <w:noProof/>
                 <w:webHidden/>
               </w:rPr>
-              <w:instrText xml:space="preserve"> PAGEREF _Toc532803799 \h </w:instrText>
+              <w:instrText xml:space="preserve"> PAGEREF _Toc534458390 \h </w:instrText>
             </w:r>
             <w:r>
               <w:rPr>
@@ -676,16 +731,17 @@
         <w:p>
           <w:pPr>
             <w:pStyle w:val="Verzeichnis1"/>
-            <w:tabs>
-              <w:tab w:val="right" w:leader="dot" w:pos="14277"/>
-            </w:tabs>
+            <w:numPr>
+              <w:ilvl w:val="0"/>
+              <w:numId w:val="0"/>
+            </w:numPr>
             <w:rPr>
               <w:rFonts w:eastAsiaTheme="minorEastAsia"/>
               <w:noProof/>
               <w:lang w:eastAsia="de-CH"/>
             </w:rPr>
           </w:pPr>
-          <w:hyperlink w:anchor="_Toc532803800" w:history="1">
+          <w:hyperlink w:anchor="_Toc534458391" w:history="1">
             <w:r>
               <w:rPr>
                 <w:rStyle w:val="Hyperlink"/>
@@ -712,7 +768,7 @@
                 <w:noProof/>
                 <w:webHidden/>
               </w:rPr>
-              <w:instrText xml:space="preserve"> PAGEREF _Toc532803800 \h </w:instrText>
+              <w:instrText xml:space="preserve"> PAGEREF _Toc534458391 \h </w:instrText>
             </w:r>
             <w:r>
               <w:rPr>
@@ -746,16 +802,17 @@
         <w:p>
           <w:pPr>
             <w:pStyle w:val="Verzeichnis1"/>
-            <w:tabs>
-              <w:tab w:val="right" w:leader="dot" w:pos="14277"/>
-            </w:tabs>
+            <w:numPr>
+              <w:ilvl w:val="0"/>
+              <w:numId w:val="0"/>
+            </w:numPr>
             <w:rPr>
               <w:rFonts w:eastAsiaTheme="minorEastAsia"/>
               <w:noProof/>
               <w:lang w:eastAsia="de-CH"/>
             </w:rPr>
           </w:pPr>
-          <w:hyperlink w:anchor="_Toc532803801" w:history="1">
+          <w:hyperlink w:anchor="_Toc534458392" w:history="1">
             <w:r>
               <w:rPr>
                 <w:rStyle w:val="Hyperlink"/>
@@ -782,7 +839,7 @@
                 <w:noProof/>
                 <w:webHidden/>
               </w:rPr>
-              <w:instrText xml:space="preserve"> PAGEREF _Toc532803801 \h </w:instrText>
+              <w:instrText xml:space="preserve"> PAGEREF _Toc534458392 \h </w:instrText>
             </w:r>
             <w:r>
               <w:rPr>
@@ -825,7 +882,7 @@
               <w:lang w:eastAsia="de-CH"/>
             </w:rPr>
           </w:pPr>
-          <w:hyperlink w:anchor="_Toc532803802" w:history="1">
+          <w:hyperlink w:anchor="_Toc534458393" w:history="1">
             <w:r>
               <w:rPr>
                 <w:rStyle w:val="Hyperlink"/>
@@ -852,7 +909,7 @@
                 <w:noProof/>
                 <w:webHidden/>
               </w:rPr>
-              <w:instrText xml:space="preserve"> PAGEREF _Toc532803802 \h </w:instrText>
+              <w:instrText xml:space="preserve"> PAGEREF _Toc534458393 \h </w:instrText>
             </w:r>
             <w:r>
               <w:rPr>
@@ -895,7 +952,7 @@
               <w:lang w:eastAsia="de-CH"/>
             </w:rPr>
           </w:pPr>
-          <w:hyperlink w:anchor="_Toc532803803" w:history="1">
+          <w:hyperlink w:anchor="_Toc534458394" w:history="1">
             <w:r>
               <w:rPr>
                 <w:rStyle w:val="Hyperlink"/>
@@ -922,7 +979,7 @@
                 <w:noProof/>
                 <w:webHidden/>
               </w:rPr>
-              <w:instrText xml:space="preserve"> PAGEREF _Toc532803803 \h </w:instrText>
+              <w:instrText xml:space="preserve"> PAGEREF _Toc534458394 \h </w:instrText>
             </w:r>
             <w:r>
               <w:rPr>
@@ -1250,14 +1307,10 @@
     <w:p>
       <w:pPr>
         <w:pStyle w:val="berschrift1"/>
-        <w:numPr>
-          <w:ilvl w:val="0"/>
-          <w:numId w:val="1"/>
-        </w:numPr>
         <w:spacing w:line="256" w:lineRule="auto"/>
       </w:pPr>
       <w:bookmarkStart w:id="1" w:name="_Toc532229601"/>
-      <w:bookmarkStart w:id="2" w:name="_Toc532803799"/>
+      <w:bookmarkStart w:id="2" w:name="_Toc534458390"/>
       <w:r>
         <w:lastRenderedPageBreak/>
         <w:t>Paketdiagramm</w:t>
@@ -1371,7 +1424,7 @@
           <w:tab w:val="left" w:pos="797"/>
         </w:tabs>
       </w:pPr>
-      <w:bookmarkStart w:id="4" w:name="_Toc532803800"/>
+      <w:bookmarkStart w:id="4" w:name="_Toc534458391"/>
       <w:r>
         <w:rPr>
           <w:noProof/>
@@ -1801,11 +1854,7 @@
           </mc:Choice>
           <mc:Fallback>
             <w:pict>
-              <v:shapetype w14:anchorId="6148D518" id="_x0000_t202" coordsize="21600,21600" o:spt="202" path="m,l,21600r21600,l21600,xe">
-                <v:stroke joinstyle="miter"/>
-                <v:path gradientshapeok="t" o:connecttype="rect"/>
-              </v:shapetype>
-              <v:shape id="Textfeld 8" o:spid="_x0000_s1031" type="#_x0000_t202" style="position:absolute;margin-left:-32.55pt;margin-top:449.9pt;width:793.6pt;height:.05pt;z-index:-251644928;visibility:visible;mso-wrap-style:square;mso-wrap-distance-left:9pt;mso-wrap-distance-top:0;mso-wrap-distance-right:9pt;mso-wrap-distance-bottom:0;mso-position-horizontal:absolute;mso-position-horizontal-relative:text;mso-position-vertical:absolute;mso-position-vertical-relative:text;v-text-anchor:top" o:gfxdata="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" stroked="f">
+              <v:shape w14:anchorId="6148D518" id="Textfeld 8" o:spid="_x0000_s1031" type="#_x0000_t202" style="position:absolute;margin-left:-32.55pt;margin-top:449.9pt;width:793.6pt;height:.05pt;z-index:-251644928;visibility:visible;mso-wrap-style:square;mso-wrap-distance-left:9pt;mso-wrap-distance-top:0;mso-wrap-distance-right:9pt;mso-wrap-distance-bottom:0;mso-position-horizontal:absolute;mso-position-horizontal-relative:text;mso-position-vertical:absolute;mso-position-vertical-relative:text;v-text-anchor:top" o:gfxdata="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" stroked="f">
                 <v:textbox style="mso-fit-shape-to-text:t" inset="0,0,0,0">
                   <w:txbxContent>
                     <w:p>
@@ -1884,7 +1933,7 @@
         <w:pStyle w:val="berschrift1"/>
       </w:pPr>
       <w:bookmarkStart w:id="7" w:name="_Toc532229603"/>
-      <w:bookmarkStart w:id="8" w:name="_Toc532803801"/>
+      <w:bookmarkStart w:id="8" w:name="_Toc534458392"/>
       <w:r>
         <w:lastRenderedPageBreak/>
         <w:t>Sequenzdiagramme</w:t>
@@ -1897,7 +1946,7 @@
         <w:pStyle w:val="berschrift2"/>
       </w:pPr>
       <w:bookmarkStart w:id="9" w:name="_Toc532229604"/>
-      <w:bookmarkStart w:id="10" w:name="_Toc532803802"/>
+      <w:bookmarkStart w:id="10" w:name="_Toc534458393"/>
       <w:r>
         <w:t>Anwendungsfall 1</w:t>
       </w:r>
@@ -1973,7 +2022,6 @@
         <w:t>Ein Spieler klickt auf die Leertaste und legt auf diese Weise eine Bombe.</w:t>
       </w:r>
     </w:p>
-    <w:bookmarkStart w:id="11" w:name="_Toc532229605"/>
     <w:p>
       <w:pPr>
         <w:rPr>
@@ -1983,6 +2031,7 @@
           <w:szCs w:val="26"/>
         </w:rPr>
       </w:pPr>
+      <w:bookmarkStart w:id="11" w:name="_Toc532229605"/>
       <w:r>
         <w:rPr>
           <w:noProof/>
@@ -2239,7 +2288,7 @@
       <w:pPr>
         <w:pStyle w:val="berschrift2"/>
       </w:pPr>
-      <w:bookmarkStart w:id="16" w:name="_Toc532803803"/>
+      <w:bookmarkStart w:id="16" w:name="_Toc534458394"/>
       <w:r>
         <w:lastRenderedPageBreak/>
         <w:t>Anwendungsfall 2</w:t>
@@ -2503,7 +2552,10 @@
       <w:tab/>
     </w:r>
     <w:r>
-      <w:t>17.12.2018</w:t>
+      <w:t>05.01</w:t>
+    </w:r>
+    <w:r>
+      <w:t>.2018</w:t>
     </w:r>
   </w:p>
 </w:hdr>
@@ -2597,6 +2649,93 @@
       </w:pPr>
     </w:lvl>
   </w:abstractNum>
+  <w:abstractNum w:abstractNumId="1" w15:restartNumberingAfterBreak="0">
+    <w:nsid w:val="7BF65A63"/>
+    <w:multiLevelType w:val="hybridMultilevel"/>
+    <w:tmpl w:val="306CE8E2"/>
+    <w:lvl w:ilvl="0" w:tplc="C3AAF7A2">
+      <w:start w:val="1"/>
+      <w:numFmt w:val="decimal"/>
+      <w:pStyle w:val="Verzeichnis1"/>
+      <w:lvlText w:val="%1."/>
+      <w:lvlJc w:val="left"/>
+      <w:pPr>
+        <w:ind w:left="720" w:hanging="360"/>
+      </w:pPr>
+    </w:lvl>
+    <w:lvl w:ilvl="1" w:tplc="08070019" w:tentative="1">
+      <w:start w:val="1"/>
+      <w:numFmt w:val="lowerLetter"/>
+      <w:lvlText w:val="%2."/>
+      <w:lvlJc w:val="left"/>
+      <w:pPr>
+        <w:ind w:left="1440" w:hanging="360"/>
+      </w:pPr>
+    </w:lvl>
+    <w:lvl w:ilvl="2" w:tplc="0807001B" w:tentative="1">
+      <w:start w:val="1"/>
+      <w:numFmt w:val="lowerRoman"/>
+      <w:lvlText w:val="%3."/>
+      <w:lvlJc w:val="right"/>
+      <w:pPr>
+        <w:ind w:left="2160" w:hanging="180"/>
+      </w:pPr>
+    </w:lvl>
+    <w:lvl w:ilvl="3" w:tplc="0807000F" w:tentative="1">
+      <w:start w:val="1"/>
+      <w:numFmt w:val="decimal"/>
+      <w:lvlText w:val="%4."/>
+      <w:lvlJc w:val="left"/>
+      <w:pPr>
+        <w:ind w:left="2880" w:hanging="360"/>
+      </w:pPr>
+    </w:lvl>
+    <w:lvl w:ilvl="4" w:tplc="08070019" w:tentative="1">
+      <w:start w:val="1"/>
+      <w:numFmt w:val="lowerLetter"/>
+      <w:lvlText w:val="%5."/>
+      <w:lvlJc w:val="left"/>
+      <w:pPr>
+        <w:ind w:left="3600" w:hanging="360"/>
+      </w:pPr>
+    </w:lvl>
+    <w:lvl w:ilvl="5" w:tplc="0807001B" w:tentative="1">
+      <w:start w:val="1"/>
+      <w:numFmt w:val="lowerRoman"/>
+      <w:lvlText w:val="%6."/>
+      <w:lvlJc w:val="right"/>
+      <w:pPr>
+        <w:ind w:left="4320" w:hanging="180"/>
+      </w:pPr>
+    </w:lvl>
+    <w:lvl w:ilvl="6" w:tplc="0807000F" w:tentative="1">
+      <w:start w:val="1"/>
+      <w:numFmt w:val="decimal"/>
+      <w:lvlText w:val="%7."/>
+      <w:lvlJc w:val="left"/>
+      <w:pPr>
+        <w:ind w:left="5040" w:hanging="360"/>
+      </w:pPr>
+    </w:lvl>
+    <w:lvl w:ilvl="7" w:tplc="08070019" w:tentative="1">
+      <w:start w:val="1"/>
+      <w:numFmt w:val="lowerLetter"/>
+      <w:lvlText w:val="%8."/>
+      <w:lvlJc w:val="left"/>
+      <w:pPr>
+        <w:ind w:left="5760" w:hanging="360"/>
+      </w:pPr>
+    </w:lvl>
+    <w:lvl w:ilvl="8" w:tplc="0807001B" w:tentative="1">
+      <w:start w:val="1"/>
+      <w:numFmt w:val="lowerRoman"/>
+      <w:lvlText w:val="%9."/>
+      <w:lvlJc w:val="right"/>
+      <w:pPr>
+        <w:ind w:left="6480" w:hanging="180"/>
+      </w:pPr>
+    </w:lvl>
+  </w:abstractNum>
   <w:num w:numId="1">
     <w:abstractNumId w:val="0"/>
     <w:lvlOverride w:ilvl="0">
@@ -2626,6 +2765,9 @@
     <w:lvlOverride w:ilvl="8">
       <w:startOverride w:val="1"/>
     </w:lvlOverride>
+  </w:num>
+  <w:num w:numId="2">
+    <w:abstractNumId w:val="1"/>
   </w:num>
 </w:numbering>
 </file>
@@ -2753,6 +2895,7 @@
     <w:lsdException w:name="HTML Sample" w:semiHidden="1" w:unhideWhenUsed="1"/>
     <w:lsdException w:name="HTML Typewriter" w:semiHidden="1" w:unhideWhenUsed="1"/>
     <w:lsdException w:name="HTML Variable" w:semiHidden="1" w:unhideWhenUsed="1"/>
+    <w:lsdException w:name="Normal Table" w:semiHidden="1" w:unhideWhenUsed="1"/>
     <w:lsdException w:name="annotation subject" w:semiHidden="1" w:unhideWhenUsed="1"/>
     <w:lsdException w:name="No List" w:semiHidden="1" w:unhideWhenUsed="1"/>
     <w:lsdException w:name="Outline List 1" w:semiHidden="1" w:unhideWhenUsed="1"/>
@@ -2796,8 +2939,10 @@
     <w:lsdException w:name="Table Elegant" w:semiHidden="1" w:unhideWhenUsed="1"/>
     <w:lsdException w:name="Table Professional" w:semiHidden="1" w:unhideWhenUsed="1"/>
     <w:lsdException w:name="Table Subtle 1" w:semiHidden="1" w:unhideWhenUsed="1"/>
+    <w:lsdException w:name="Table Subtle 2" w:semiHidden="1" w:unhideWhenUsed="1"/>
     <w:lsdException w:name="Table Web 1" w:semiHidden="1" w:unhideWhenUsed="1"/>
     <w:lsdException w:name="Table Web 2" w:semiHidden="1" w:unhideWhenUsed="1"/>
+    <w:lsdException w:name="Table Web 3" w:semiHidden="1" w:unhideWhenUsed="1"/>
     <w:lsdException w:name="Balloon Text" w:semiHidden="1" w:unhideWhenUsed="1"/>
     <w:lsdException w:name="Table Grid" w:uiPriority="39"/>
     <w:lsdException w:name="Table Theme" w:semiHidden="1" w:unhideWhenUsed="1"/>
@@ -3499,8 +3644,15 @@
     <w:autoRedefine/>
     <w:uiPriority w:val="39"/>
     <w:unhideWhenUsed/>
-    <w:rsid w:val="00A1319E"/>
+    <w:rsid w:val="00B8531D"/>
     <w:pPr>
+      <w:numPr>
+        <w:numId w:val="2"/>
+      </w:numPr>
+      <w:tabs>
+        <w:tab w:val="left" w:pos="440"/>
+        <w:tab w:val="right" w:leader="dot" w:pos="14277"/>
+      </w:tabs>
       <w:spacing w:after="100"/>
     </w:pPr>
   </w:style>
@@ -3831,7 +3983,7 @@
 </file>
 
 <file path=customXml/itemProps1.xml><?xml version="1.0" encoding="utf-8"?>
-<ds:datastoreItem xmlns:ds="http://schemas.openxmlformats.org/officeDocument/2006/customXml" ds:itemID="{C8D474C4-9EB5-4203-A8B7-72579E95FBB7}">
+<ds:datastoreItem xmlns:ds="http://schemas.openxmlformats.org/officeDocument/2006/customXml" ds:itemID="{29260FEE-38AA-412B-BD4A-3E32F9B79B3F}">
   <ds:schemaRefs>
     <ds:schemaRef ds:uri="http://schemas.openxmlformats.org/officeDocument/2006/bibliography"/>
   </ds:schemaRefs>

</xml_diff>